<commit_message>
ajuste na parte etapa4)
</commit_message>
<xml_diff>
--- a/Etapa4.docx
+++ b/Etapa4.docx
@@ -2429,821 +2429,2130 @@
     </w:p>
     <w:p>
       <w:pPr>
-        <w:pStyle w:val="LOnormal"/>
-        <w:shd w:val="clear" w:fill="1F1F1F"/>
-        <w:spacing w:lineRule="auto" w:line="324"/>
-        <w:rPr>
-          <w:rFonts w:ascii="Courier New" w:hAnsi="Courier New" w:eastAsia="Courier New" w:cs="Courier New"/>
-          <w:color w:val="CCCCCC"/>
-          <w:sz w:val="21"/>
-          <w:szCs w:val="21"/>
-        </w:rPr>
-      </w:pPr>
-      <w:r>
-        <w:rPr>
-          <w:rFonts w:eastAsia="Courier New" w:cs="Courier New" w:ascii="Courier New" w:hAnsi="Courier New"/>
+        <w:pStyle w:val="Normal"/>
+        <w:shd w:val="clear" w:fill="1F1F1F"/>
+        <w:spacing w:lineRule="auto" w:line="324"/>
+        <w:rPr>
+          <w:rFonts w:ascii="Courier New" w:hAnsi="Courier New" w:eastAsia="Courier New" w:cs="Courier New"/>
+          <w:color w:val="CCCCCC"/>
+          <w:sz w:val="21"/>
+          <w:szCs w:val="21"/>
+        </w:rPr>
+      </w:pPr>
+      <w:r>
+        <w:rPr>
+          <w:rFonts w:eastAsia="Courier New" w:cs="Courier New" w:ascii="Courier New" w:hAnsi="Courier New"/>
+          <w:b w:val="false"/>
           <w:color w:val="569CD6"/>
           <w:sz w:val="21"/>
           <w:szCs w:val="21"/>
+          <w:shd w:fill="1F1F1F" w:val="clear"/>
         </w:rPr>
         <w:t>class</w:t>
       </w:r>
       <w:r>
         <w:rPr>
           <w:rFonts w:eastAsia="Courier New" w:cs="Courier New" w:ascii="Courier New" w:hAnsi="Courier New"/>
-          <w:color w:val="CCCCCC"/>
-          <w:sz w:val="21"/>
-          <w:szCs w:val="21"/>
+          <w:b w:val="false"/>
+          <w:color w:val="CCCCCC"/>
+          <w:sz w:val="21"/>
+          <w:szCs w:val="21"/>
+          <w:shd w:fill="1F1F1F" w:val="clear"/>
         </w:rPr>
         <w:t xml:space="preserve"> </w:t>
       </w:r>
       <w:r>
         <w:rPr>
           <w:rFonts w:eastAsia="Courier New" w:cs="Courier New" w:ascii="Courier New" w:hAnsi="Courier New"/>
+          <w:b w:val="false"/>
           <w:color w:val="4EC9B0"/>
           <w:sz w:val="21"/>
           <w:szCs w:val="21"/>
-        </w:rPr>
-        <w:t>TesteForm</w:t>
-      </w:r>
-      <w:r>
-        <w:rPr>
-          <w:rFonts w:eastAsia="Courier New" w:cs="Courier New" w:ascii="Courier New" w:hAnsi="Courier New"/>
-          <w:color w:val="CCCCCC"/>
-          <w:sz w:val="21"/>
-          <w:szCs w:val="21"/>
+          <w:shd w:fill="1F1F1F" w:val="clear"/>
+        </w:rPr>
+        <w:t>Teste</w:t>
+      </w:r>
+      <w:r>
+        <w:rPr>
+          <w:rFonts w:eastAsia="Courier New" w:cs="Courier New" w:ascii="Courier New" w:hAnsi="Courier New"/>
+          <w:b w:val="false"/>
+          <w:color w:val="CCCCCC"/>
+          <w:sz w:val="21"/>
+          <w:szCs w:val="21"/>
+          <w:shd w:fill="1F1F1F" w:val="clear"/>
         </w:rPr>
         <w:t>(</w:t>
       </w:r>
       <w:r>
         <w:rPr>
           <w:rFonts w:eastAsia="Courier New" w:cs="Courier New" w:ascii="Courier New" w:hAnsi="Courier New"/>
+          <w:b w:val="false"/>
           <w:color w:val="4EC9B0"/>
           <w:sz w:val="21"/>
           <w:szCs w:val="21"/>
-        </w:rPr>
-        <w:t>forms</w:t>
-      </w:r>
-      <w:r>
-        <w:rPr>
-          <w:rFonts w:eastAsia="Courier New" w:cs="Courier New" w:ascii="Courier New" w:hAnsi="Courier New"/>
-          <w:color w:val="CCCCCC"/>
-          <w:sz w:val="21"/>
-          <w:szCs w:val="21"/>
+          <w:shd w:fill="1F1F1F" w:val="clear"/>
+        </w:rPr>
+        <w:t>models</w:t>
+      </w:r>
+      <w:r>
+        <w:rPr>
+          <w:rFonts w:eastAsia="Courier New" w:cs="Courier New" w:ascii="Courier New" w:hAnsi="Courier New"/>
+          <w:b w:val="false"/>
+          <w:color w:val="CCCCCC"/>
+          <w:sz w:val="21"/>
+          <w:szCs w:val="21"/>
+          <w:shd w:fill="1F1F1F" w:val="clear"/>
         </w:rPr>
         <w:t>.</w:t>
       </w:r>
       <w:r>
         <w:rPr>
           <w:rFonts w:eastAsia="Courier New" w:cs="Courier New" w:ascii="Courier New" w:hAnsi="Courier New"/>
+          <w:b w:val="false"/>
           <w:color w:val="4EC9B0"/>
           <w:sz w:val="21"/>
           <w:szCs w:val="21"/>
-        </w:rPr>
-        <w:t>ModelForm</w:t>
-      </w:r>
-      <w:r>
-        <w:rPr>
-          <w:rFonts w:eastAsia="Courier New" w:cs="Courier New" w:ascii="Courier New" w:hAnsi="Courier New"/>
-          <w:color w:val="CCCCCC"/>
-          <w:sz w:val="21"/>
-          <w:szCs w:val="21"/>
+          <w:shd w:fill="1F1F1F" w:val="clear"/>
+        </w:rPr>
+        <w:t>Model</w:t>
+      </w:r>
+      <w:r>
+        <w:rPr>
+          <w:rFonts w:eastAsia="Courier New" w:cs="Courier New" w:ascii="Courier New" w:hAnsi="Courier New"/>
+          <w:b w:val="false"/>
+          <w:color w:val="CCCCCC"/>
+          <w:sz w:val="21"/>
+          <w:szCs w:val="21"/>
+          <w:shd w:fill="1F1F1F" w:val="clear"/>
         </w:rPr>
         <w:t>):</w:t>
       </w:r>
     </w:p>
     <w:p>
       <w:pPr>
-        <w:pStyle w:val="LOnormal"/>
-        <w:shd w:val="clear" w:fill="1F1F1F"/>
-        <w:spacing w:lineRule="auto" w:line="324"/>
-        <w:rPr>
-          <w:rFonts w:ascii="Courier New" w:hAnsi="Courier New" w:eastAsia="Courier New" w:cs="Courier New"/>
-          <w:color w:val="CCCCCC"/>
-          <w:sz w:val="21"/>
-          <w:szCs w:val="21"/>
-        </w:rPr>
-      </w:pPr>
-      <w:r>
-        <w:rPr>
-          <w:rFonts w:eastAsia="Courier New" w:cs="Courier New" w:ascii="Courier New" w:hAnsi="Courier New"/>
-          <w:color w:val="CCCCCC"/>
-          <w:sz w:val="21"/>
-          <w:szCs w:val="21"/>
-        </w:rPr>
-        <w:t xml:space="preserve">   </w:t>
-      </w:r>
-      <w:r>
-        <w:rPr>
-          <w:rFonts w:eastAsia="Courier New" w:cs="Courier New" w:ascii="Courier New" w:hAnsi="Courier New"/>
+        <w:pStyle w:val="Normal"/>
+        <w:shd w:val="clear" w:fill="1F1F1F"/>
+        <w:spacing w:lineRule="auto" w:line="324"/>
+        <w:rPr>
+          <w:rFonts w:ascii="Courier New" w:hAnsi="Courier New" w:eastAsia="Courier New" w:cs="Courier New"/>
+          <w:color w:val="CCCCCC"/>
+          <w:sz w:val="21"/>
+          <w:szCs w:val="21"/>
+        </w:rPr>
+      </w:pPr>
+      <w:r>
+        <w:rPr>
+          <w:rFonts w:ascii="Droid Sans Mono;monospace;monospace" w:hAnsi="Droid Sans Mono;monospace;monospace"/>
+          <w:b w:val="false"/>
+          <w:color w:val="9CDCFE"/>
+          <w:sz w:val="21"/>
+          <w:shd w:fill="1F1F1F" w:val="clear"/>
+        </w:rPr>
+        <w:t>options_choices</w:t>
+      </w:r>
+      <w:r>
+        <w:rPr>
+          <w:rFonts w:ascii="Droid Sans Mono;monospace;monospace" w:hAnsi="Droid Sans Mono;monospace;monospace"/>
+          <w:b w:val="false"/>
+          <w:color w:val="CCCCCC"/>
+          <w:sz w:val="21"/>
+          <w:shd w:fill="1F1F1F" w:val="clear"/>
+        </w:rPr>
+        <w:t xml:space="preserve"> </w:t>
+      </w:r>
+      <w:r>
+        <w:rPr>
+          <w:rFonts w:ascii="Droid Sans Mono;monospace;monospace" w:hAnsi="Droid Sans Mono;monospace;monospace"/>
+          <w:b w:val="false"/>
+          <w:color w:val="D4D4D4"/>
+          <w:sz w:val="21"/>
+          <w:shd w:fill="1F1F1F" w:val="clear"/>
+        </w:rPr>
+        <w:t>=</w:t>
+      </w:r>
+      <w:r>
+        <w:rPr>
+          <w:rFonts w:ascii="Droid Sans Mono;monospace;monospace" w:hAnsi="Droid Sans Mono;monospace;monospace"/>
+          <w:b w:val="false"/>
+          <w:color w:val="CCCCCC"/>
+          <w:sz w:val="21"/>
+          <w:shd w:fill="1F1F1F" w:val="clear"/>
+        </w:rPr>
+        <w:t xml:space="preserve"> (</w:t>
+      </w:r>
+    </w:p>
+    <w:p>
+      <w:pPr>
+        <w:pStyle w:val="Normal"/>
+        <w:shd w:val="clear" w:fill="1F1F1F"/>
+        <w:spacing w:lineRule="auto" w:line="324"/>
+        <w:rPr>
+          <w:rFonts w:ascii="Courier New" w:hAnsi="Courier New" w:eastAsia="Courier New" w:cs="Courier New"/>
+          <w:color w:val="CCCCCC"/>
+          <w:sz w:val="21"/>
+          <w:szCs w:val="21"/>
+        </w:rPr>
+      </w:pPr>
+      <w:r>
+        <w:rPr>
+          <w:rFonts w:ascii="Droid Sans Mono;monospace;monospace" w:hAnsi="Droid Sans Mono;monospace;monospace"/>
+          <w:b w:val="false"/>
+          <w:color w:val="CCCCCC"/>
+          <w:sz w:val="21"/>
+          <w:shd w:fill="1F1F1F" w:val="clear"/>
+        </w:rPr>
+        <w:t>(</w:t>
+      </w:r>
+      <w:r>
+        <w:rPr>
+          <w:rFonts w:ascii="Droid Sans Mono;monospace;monospace" w:hAnsi="Droid Sans Mono;monospace;monospace"/>
+          <w:b w:val="false"/>
+          <w:color w:val="CE9178"/>
+          <w:sz w:val="21"/>
+          <w:shd w:fill="1F1F1F" w:val="clear"/>
+        </w:rPr>
+        <w:t>'1'</w:t>
+      </w:r>
+      <w:r>
+        <w:rPr>
+          <w:rFonts w:ascii="Droid Sans Mono;monospace;monospace" w:hAnsi="Droid Sans Mono;monospace;monospace"/>
+          <w:b w:val="false"/>
+          <w:color w:val="CCCCCC"/>
+          <w:sz w:val="21"/>
+          <w:shd w:fill="1F1F1F" w:val="clear"/>
+        </w:rPr>
+        <w:t xml:space="preserve">, </w:t>
+      </w:r>
+      <w:r>
+        <w:rPr>
+          <w:rFonts w:ascii="Droid Sans Mono;monospace;monospace" w:hAnsi="Droid Sans Mono;monospace;monospace"/>
+          <w:b w:val="false"/>
+          <w:color w:val="CE9178"/>
+          <w:sz w:val="21"/>
+          <w:shd w:fill="1F1F1F" w:val="clear"/>
+        </w:rPr>
+        <w:t>'option 1 '</w:t>
+      </w:r>
+      <w:r>
+        <w:rPr>
+          <w:rFonts w:ascii="Droid Sans Mono;monospace;monospace" w:hAnsi="Droid Sans Mono;monospace;monospace"/>
+          <w:b w:val="false"/>
+          <w:color w:val="CCCCCC"/>
+          <w:sz w:val="21"/>
+          <w:shd w:fill="1F1F1F" w:val="clear"/>
+        </w:rPr>
+        <w:t>),</w:t>
+      </w:r>
+    </w:p>
+    <w:p>
+      <w:pPr>
+        <w:pStyle w:val="Normal"/>
+        <w:shd w:val="clear" w:fill="1F1F1F"/>
+        <w:spacing w:lineRule="auto" w:line="324"/>
+        <w:rPr>
+          <w:rFonts w:ascii="Courier New" w:hAnsi="Courier New" w:eastAsia="Courier New" w:cs="Courier New"/>
+          <w:color w:val="CCCCCC"/>
+          <w:sz w:val="21"/>
+          <w:szCs w:val="21"/>
+        </w:rPr>
+      </w:pPr>
+      <w:r>
+        <w:rPr>
+          <w:rFonts w:ascii="Droid Sans Mono;monospace;monospace" w:hAnsi="Droid Sans Mono;monospace;monospace"/>
+          <w:b w:val="false"/>
+          <w:color w:val="CCCCCC"/>
+          <w:sz w:val="21"/>
+          <w:shd w:fill="1F1F1F" w:val="clear"/>
+        </w:rPr>
+        <w:t>(</w:t>
+      </w:r>
+      <w:r>
+        <w:rPr>
+          <w:rFonts w:ascii="Droid Sans Mono;monospace;monospace" w:hAnsi="Droid Sans Mono;monospace;monospace"/>
+          <w:b w:val="false"/>
+          <w:color w:val="CE9178"/>
+          <w:sz w:val="21"/>
+          <w:shd w:fill="1F1F1F" w:val="clear"/>
+        </w:rPr>
+        <w:t>'F'</w:t>
+      </w:r>
+      <w:r>
+        <w:rPr>
+          <w:rFonts w:ascii="Droid Sans Mono;monospace;monospace" w:hAnsi="Droid Sans Mono;monospace;monospace"/>
+          <w:b w:val="false"/>
+          <w:color w:val="CCCCCC"/>
+          <w:sz w:val="21"/>
+          <w:shd w:fill="1F1F1F" w:val="clear"/>
+        </w:rPr>
+        <w:t xml:space="preserve">, </w:t>
+      </w:r>
+      <w:r>
+        <w:rPr>
+          <w:rFonts w:ascii="Droid Sans Mono;monospace;monospace" w:hAnsi="Droid Sans Mono;monospace;monospace"/>
+          <w:b w:val="false"/>
+          <w:color w:val="CE9178"/>
+          <w:sz w:val="21"/>
+          <w:shd w:fill="1F1F1F" w:val="clear"/>
+        </w:rPr>
+        <w:t>'option 2 '</w:t>
+      </w:r>
+      <w:r>
+        <w:rPr>
+          <w:rFonts w:ascii="Droid Sans Mono;monospace;monospace" w:hAnsi="Droid Sans Mono;monospace;monospace"/>
+          <w:b w:val="false"/>
+          <w:color w:val="CCCCCC"/>
+          <w:sz w:val="21"/>
+          <w:shd w:fill="1F1F1F" w:val="clear"/>
+        </w:rPr>
+        <w:t>),</w:t>
+      </w:r>
+    </w:p>
+    <w:p>
+      <w:pPr>
+        <w:pStyle w:val="Normal"/>
+        <w:shd w:val="clear" w:fill="1F1F1F"/>
+        <w:spacing w:lineRule="auto" w:line="324"/>
+        <w:rPr>
+          <w:rFonts w:ascii="Courier New" w:hAnsi="Courier New" w:eastAsia="Courier New" w:cs="Courier New"/>
+          <w:color w:val="CCCCCC"/>
+          <w:sz w:val="21"/>
+          <w:szCs w:val="21"/>
+        </w:rPr>
+      </w:pPr>
+      <w:r>
+        <w:rPr>
+          <w:rFonts w:ascii="Droid Sans Mono;monospace;monospace" w:hAnsi="Droid Sans Mono;monospace;monospace"/>
+          <w:b w:val="false"/>
+          <w:color w:val="CCCCCC"/>
+          <w:sz w:val="21"/>
+          <w:shd w:fill="1F1F1F" w:val="clear"/>
+        </w:rPr>
+        <w:t>)</w:t>
+      </w:r>
+    </w:p>
+    <w:p>
+      <w:pPr>
+        <w:pStyle w:val="Normal"/>
+        <w:shd w:val="clear" w:fill="1F1F1F"/>
+        <w:spacing w:lineRule="auto" w:line="324"/>
+        <w:rPr>
+          <w:rFonts w:ascii="Courier New" w:hAnsi="Courier New" w:eastAsia="Courier New" w:cs="Courier New"/>
+          <w:color w:val="CCCCCC"/>
+          <w:sz w:val="21"/>
+          <w:szCs w:val="21"/>
+        </w:rPr>
+      </w:pPr>
+      <w:r>
+        <w:rPr>
+          <w:rFonts w:ascii="Droid Sans Mono;monospace;monospace" w:hAnsi="Droid Sans Mono;monospace;monospace"/>
+          <w:b w:val="false"/>
+          <w:color w:val="9CDCFE"/>
+          <w:sz w:val="21"/>
+          <w:shd w:fill="1F1F1F" w:val="clear"/>
+        </w:rPr>
+        <w:t>CHOICES</w:t>
+      </w:r>
+      <w:r>
+        <w:rPr>
+          <w:rFonts w:ascii="Droid Sans Mono;monospace;monospace" w:hAnsi="Droid Sans Mono;monospace;monospace"/>
+          <w:b w:val="false"/>
+          <w:color w:val="CCCCCC"/>
+          <w:sz w:val="21"/>
+          <w:shd w:fill="1F1F1F" w:val="clear"/>
+        </w:rPr>
+        <w:t xml:space="preserve"> </w:t>
+      </w:r>
+      <w:r>
+        <w:rPr>
+          <w:rFonts w:ascii="Droid Sans Mono;monospace;monospace" w:hAnsi="Droid Sans Mono;monospace;monospace"/>
+          <w:b w:val="false"/>
+          <w:color w:val="D4D4D4"/>
+          <w:sz w:val="21"/>
+          <w:shd w:fill="1F1F1F" w:val="clear"/>
+        </w:rPr>
+        <w:t>=</w:t>
+      </w:r>
+      <w:r>
+        <w:rPr>
+          <w:rFonts w:ascii="Droid Sans Mono;monospace;monospace" w:hAnsi="Droid Sans Mono;monospace;monospace"/>
+          <w:b w:val="false"/>
+          <w:color w:val="CCCCCC"/>
+          <w:sz w:val="21"/>
+          <w:shd w:fill="1F1F1F" w:val="clear"/>
+        </w:rPr>
+        <w:t xml:space="preserve"> (</w:t>
+      </w:r>
+    </w:p>
+    <w:p>
+      <w:pPr>
+        <w:pStyle w:val="Normal"/>
+        <w:shd w:val="clear" w:fill="1F1F1F"/>
+        <w:spacing w:lineRule="auto" w:line="324"/>
+        <w:rPr>
+          <w:rFonts w:ascii="Courier New" w:hAnsi="Courier New" w:eastAsia="Courier New" w:cs="Courier New"/>
+          <w:color w:val="CCCCCC"/>
+          <w:sz w:val="21"/>
+          <w:szCs w:val="21"/>
+        </w:rPr>
+      </w:pPr>
+      <w:r>
+        <w:rPr>
+          <w:rFonts w:ascii="Droid Sans Mono;monospace;monospace" w:hAnsi="Droid Sans Mono;monospace;monospace"/>
+          <w:b w:val="false"/>
+          <w:color w:val="CCCCCC"/>
+          <w:sz w:val="21"/>
+          <w:shd w:fill="1F1F1F" w:val="clear"/>
+        </w:rPr>
+        <w:t>(</w:t>
+      </w:r>
+      <w:r>
+        <w:rPr>
+          <w:rFonts w:ascii="Droid Sans Mono;monospace;monospace" w:hAnsi="Droid Sans Mono;monospace;monospace"/>
+          <w:b w:val="false"/>
+          <w:color w:val="CE9178"/>
+          <w:sz w:val="21"/>
+          <w:shd w:fill="1F1F1F" w:val="clear"/>
+        </w:rPr>
+        <w:t>'1'</w:t>
+      </w:r>
+      <w:r>
+        <w:rPr>
+          <w:rFonts w:ascii="Droid Sans Mono;monospace;monospace" w:hAnsi="Droid Sans Mono;monospace;monospace"/>
+          <w:b w:val="false"/>
+          <w:color w:val="CCCCCC"/>
+          <w:sz w:val="21"/>
+          <w:shd w:fill="1F1F1F" w:val="clear"/>
+        </w:rPr>
+        <w:t xml:space="preserve">, </w:t>
+      </w:r>
+      <w:r>
+        <w:rPr>
+          <w:rFonts w:ascii="Droid Sans Mono;monospace;monospace" w:hAnsi="Droid Sans Mono;monospace;monospace"/>
+          <w:b w:val="false"/>
+          <w:color w:val="CE9178"/>
+          <w:sz w:val="21"/>
+          <w:shd w:fill="1F1F1F" w:val="clear"/>
+        </w:rPr>
+        <w:t>'Opção 1'</w:t>
+      </w:r>
+      <w:r>
+        <w:rPr>
+          <w:rFonts w:ascii="Droid Sans Mono;monospace;monospace" w:hAnsi="Droid Sans Mono;monospace;monospace"/>
+          <w:b w:val="false"/>
+          <w:color w:val="CCCCCC"/>
+          <w:sz w:val="21"/>
+          <w:shd w:fill="1F1F1F" w:val="clear"/>
+        </w:rPr>
+        <w:t>),</w:t>
+      </w:r>
+    </w:p>
+    <w:p>
+      <w:pPr>
+        <w:pStyle w:val="Normal"/>
+        <w:shd w:val="clear" w:fill="1F1F1F"/>
+        <w:spacing w:lineRule="auto" w:line="324"/>
+        <w:rPr>
+          <w:rFonts w:ascii="Courier New" w:hAnsi="Courier New" w:eastAsia="Courier New" w:cs="Courier New"/>
+          <w:color w:val="CCCCCC"/>
+          <w:sz w:val="21"/>
+          <w:szCs w:val="21"/>
+        </w:rPr>
+      </w:pPr>
+      <w:r>
+        <w:rPr>
+          <w:rFonts w:ascii="Droid Sans Mono;monospace;monospace" w:hAnsi="Droid Sans Mono;monospace;monospace"/>
+          <w:b w:val="false"/>
+          <w:color w:val="CCCCCC"/>
+          <w:sz w:val="21"/>
+          <w:shd w:fill="1F1F1F" w:val="clear"/>
+        </w:rPr>
+        <w:t>(</w:t>
+      </w:r>
+      <w:r>
+        <w:rPr>
+          <w:rFonts w:ascii="Droid Sans Mono;monospace;monospace" w:hAnsi="Droid Sans Mono;monospace;monospace"/>
+          <w:b w:val="false"/>
+          <w:color w:val="CE9178"/>
+          <w:sz w:val="21"/>
+          <w:shd w:fill="1F1F1F" w:val="clear"/>
+        </w:rPr>
+        <w:t>'2'</w:t>
+      </w:r>
+      <w:r>
+        <w:rPr>
+          <w:rFonts w:ascii="Droid Sans Mono;monospace;monospace" w:hAnsi="Droid Sans Mono;monospace;monospace"/>
+          <w:b w:val="false"/>
+          <w:color w:val="CCCCCC"/>
+          <w:sz w:val="21"/>
+          <w:shd w:fill="1F1F1F" w:val="clear"/>
+        </w:rPr>
+        <w:t xml:space="preserve">, </w:t>
+      </w:r>
+      <w:r>
+        <w:rPr>
+          <w:rFonts w:ascii="Droid Sans Mono;monospace;monospace" w:hAnsi="Droid Sans Mono;monospace;monospace"/>
+          <w:b w:val="false"/>
+          <w:color w:val="CE9178"/>
+          <w:sz w:val="21"/>
+          <w:shd w:fill="1F1F1F" w:val="clear"/>
+        </w:rPr>
+        <w:t>'Opção 2'</w:t>
+      </w:r>
+      <w:r>
+        <w:rPr>
+          <w:rFonts w:ascii="Droid Sans Mono;monospace;monospace" w:hAnsi="Droid Sans Mono;monospace;monospace"/>
+          <w:b w:val="false"/>
+          <w:color w:val="CCCCCC"/>
+          <w:sz w:val="21"/>
+          <w:shd w:fill="1F1F1F" w:val="clear"/>
+        </w:rPr>
+        <w:t>),</w:t>
+      </w:r>
+    </w:p>
+    <w:p>
+      <w:pPr>
+        <w:pStyle w:val="Normal"/>
+        <w:shd w:val="clear" w:fill="1F1F1F"/>
+        <w:spacing w:lineRule="auto" w:line="324"/>
+        <w:rPr>
+          <w:rFonts w:ascii="Courier New" w:hAnsi="Courier New" w:eastAsia="Courier New" w:cs="Courier New"/>
+          <w:color w:val="CCCCCC"/>
+          <w:sz w:val="21"/>
+          <w:szCs w:val="21"/>
+        </w:rPr>
+      </w:pPr>
+      <w:r>
+        <w:rPr>
+          <w:rFonts w:ascii="Droid Sans Mono;monospace;monospace" w:hAnsi="Droid Sans Mono;monospace;monospace"/>
+          <w:b w:val="false"/>
+          <w:color w:val="CCCCCC"/>
+          <w:sz w:val="21"/>
+          <w:shd w:fill="1F1F1F" w:val="clear"/>
+        </w:rPr>
+        <w:t>(</w:t>
+      </w:r>
+      <w:r>
+        <w:rPr>
+          <w:rFonts w:ascii="Droid Sans Mono;monospace;monospace" w:hAnsi="Droid Sans Mono;monospace;monospace"/>
+          <w:b w:val="false"/>
+          <w:color w:val="CE9178"/>
+          <w:sz w:val="21"/>
+          <w:shd w:fill="1F1F1F" w:val="clear"/>
+        </w:rPr>
+        <w:t>'3'</w:t>
+      </w:r>
+      <w:r>
+        <w:rPr>
+          <w:rFonts w:ascii="Droid Sans Mono;monospace;monospace" w:hAnsi="Droid Sans Mono;monospace;monospace"/>
+          <w:b w:val="false"/>
+          <w:color w:val="CCCCCC"/>
+          <w:sz w:val="21"/>
+          <w:shd w:fill="1F1F1F" w:val="clear"/>
+        </w:rPr>
+        <w:t xml:space="preserve">, </w:t>
+      </w:r>
+      <w:r>
+        <w:rPr>
+          <w:rFonts w:ascii="Droid Sans Mono;monospace;monospace" w:hAnsi="Droid Sans Mono;monospace;monospace"/>
+          <w:b w:val="false"/>
+          <w:color w:val="CE9178"/>
+          <w:sz w:val="21"/>
+          <w:shd w:fill="1F1F1F" w:val="clear"/>
+        </w:rPr>
+        <w:t>'Opção 3'</w:t>
+      </w:r>
+      <w:r>
+        <w:rPr>
+          <w:rFonts w:ascii="Droid Sans Mono;monospace;monospace" w:hAnsi="Droid Sans Mono;monospace;monospace"/>
+          <w:b w:val="false"/>
+          <w:color w:val="CCCCCC"/>
+          <w:sz w:val="21"/>
+          <w:shd w:fill="1F1F1F" w:val="clear"/>
+        </w:rPr>
+        <w:t>),</w:t>
+      </w:r>
+    </w:p>
+    <w:p>
+      <w:pPr>
+        <w:pStyle w:val="Normal"/>
+        <w:shd w:val="clear" w:fill="1F1F1F"/>
+        <w:spacing w:lineRule="auto" w:line="324"/>
+        <w:rPr>
+          <w:rFonts w:ascii="Courier New" w:hAnsi="Courier New" w:eastAsia="Courier New" w:cs="Courier New"/>
+          <w:color w:val="CCCCCC"/>
+          <w:sz w:val="21"/>
+          <w:szCs w:val="21"/>
+        </w:rPr>
+      </w:pPr>
+      <w:r>
+        <w:rPr>
+          <w:rFonts w:ascii="Droid Sans Mono;monospace;monospace" w:hAnsi="Droid Sans Mono;monospace;monospace"/>
+          <w:b w:val="false"/>
+          <w:color w:val="CCCCCC"/>
+          <w:sz w:val="21"/>
+          <w:shd w:fill="1F1F1F" w:val="clear"/>
+        </w:rPr>
+        <w:t>(</w:t>
+      </w:r>
+      <w:r>
+        <w:rPr>
+          <w:rFonts w:ascii="Droid Sans Mono;monospace;monospace" w:hAnsi="Droid Sans Mono;monospace;monospace"/>
+          <w:b w:val="false"/>
+          <w:color w:val="CE9178"/>
+          <w:sz w:val="21"/>
+          <w:shd w:fill="1F1F1F" w:val="clear"/>
+        </w:rPr>
+        <w:t>'4'</w:t>
+      </w:r>
+      <w:r>
+        <w:rPr>
+          <w:rFonts w:ascii="Droid Sans Mono;monospace;monospace" w:hAnsi="Droid Sans Mono;monospace;monospace"/>
+          <w:b w:val="false"/>
+          <w:color w:val="CCCCCC"/>
+          <w:sz w:val="21"/>
+          <w:shd w:fill="1F1F1F" w:val="clear"/>
+        </w:rPr>
+        <w:t xml:space="preserve">, </w:t>
+      </w:r>
+      <w:r>
+        <w:rPr>
+          <w:rFonts w:ascii="Droid Sans Mono;monospace;monospace" w:hAnsi="Droid Sans Mono;monospace;monospace"/>
+          <w:b w:val="false"/>
+          <w:color w:val="CE9178"/>
+          <w:sz w:val="21"/>
+          <w:shd w:fill="1F1F1F" w:val="clear"/>
+        </w:rPr>
+        <w:t>'Opção 4'</w:t>
+      </w:r>
+      <w:r>
+        <w:rPr>
+          <w:rFonts w:ascii="Droid Sans Mono;monospace;monospace" w:hAnsi="Droid Sans Mono;monospace;monospace"/>
+          <w:b w:val="false"/>
+          <w:color w:val="CCCCCC"/>
+          <w:sz w:val="21"/>
+          <w:shd w:fill="1F1F1F" w:val="clear"/>
+        </w:rPr>
+        <w:t>),</w:t>
+      </w:r>
+    </w:p>
+    <w:p>
+      <w:pPr>
+        <w:pStyle w:val="Normal"/>
+        <w:shd w:val="clear" w:fill="1F1F1F"/>
+        <w:spacing w:lineRule="auto" w:line="324"/>
+        <w:rPr>
+          <w:rFonts w:ascii="Courier New" w:hAnsi="Courier New" w:eastAsia="Courier New" w:cs="Courier New"/>
+          <w:color w:val="CCCCCC"/>
+          <w:sz w:val="21"/>
+          <w:szCs w:val="21"/>
+        </w:rPr>
+      </w:pPr>
+      <w:r>
+        <w:rPr>
+          <w:rFonts w:ascii="Droid Sans Mono;monospace;monospace" w:hAnsi="Droid Sans Mono;monospace;monospace"/>
+          <w:b w:val="false"/>
+          <w:color w:val="CCCCCC"/>
+          <w:sz w:val="21"/>
+          <w:shd w:fill="1F1F1F" w:val="clear"/>
+        </w:rPr>
+        <w:t>)</w:t>
+      </w:r>
+    </w:p>
+    <w:p>
+      <w:pPr>
+        <w:pStyle w:val="Normal"/>
+        <w:shd w:val="clear" w:fill="1F1F1F"/>
+        <w:spacing w:lineRule="auto" w:line="324"/>
+        <w:rPr>
+          <w:rFonts w:ascii="Courier New" w:hAnsi="Courier New" w:eastAsia="Courier New" w:cs="Courier New"/>
+          <w:color w:val="CCCCCC"/>
+          <w:sz w:val="21"/>
+          <w:szCs w:val="21"/>
+        </w:rPr>
+      </w:pPr>
+      <w:r>
+        <w:rPr>
+          <w:rFonts w:ascii="Droid Sans Mono;monospace;monospace" w:hAnsi="Droid Sans Mono;monospace;monospace"/>
+          <w:b w:val="false"/>
+          <w:color w:val="9CDCFE"/>
+          <w:sz w:val="21"/>
+          <w:shd w:fill="1F1F1F" w:val="clear"/>
+        </w:rPr>
+        <w:t>escolha</w:t>
+      </w:r>
+      <w:r>
+        <w:rPr>
+          <w:rFonts w:ascii="Droid Sans Mono;monospace;monospace" w:hAnsi="Droid Sans Mono;monospace;monospace"/>
+          <w:b w:val="false"/>
+          <w:color w:val="CCCCCC"/>
+          <w:sz w:val="21"/>
+          <w:shd w:fill="1F1F1F" w:val="clear"/>
+        </w:rPr>
+        <w:t xml:space="preserve"> </w:t>
+      </w:r>
+      <w:r>
+        <w:rPr>
+          <w:rFonts w:ascii="Droid Sans Mono;monospace;monospace" w:hAnsi="Droid Sans Mono;monospace;monospace"/>
+          <w:b w:val="false"/>
+          <w:color w:val="D4D4D4"/>
+          <w:sz w:val="21"/>
+          <w:shd w:fill="1F1F1F" w:val="clear"/>
+        </w:rPr>
+        <w:t>=</w:t>
+      </w:r>
+      <w:r>
+        <w:rPr>
+          <w:rFonts w:ascii="Droid Sans Mono;monospace;monospace" w:hAnsi="Droid Sans Mono;monospace;monospace"/>
+          <w:b w:val="false"/>
+          <w:color w:val="CCCCCC"/>
+          <w:sz w:val="21"/>
+          <w:shd w:fill="1F1F1F" w:val="clear"/>
+        </w:rPr>
+        <w:t xml:space="preserve"> </w:t>
+      </w:r>
+      <w:r>
+        <w:rPr>
+          <w:rFonts w:ascii="Droid Sans Mono;monospace;monospace" w:hAnsi="Droid Sans Mono;monospace;monospace"/>
+          <w:b w:val="false"/>
+          <w:color w:val="4EC9B0"/>
+          <w:sz w:val="21"/>
+          <w:shd w:fill="1F1F1F" w:val="clear"/>
+        </w:rPr>
+        <w:t>models</w:t>
+      </w:r>
+      <w:r>
+        <w:rPr>
+          <w:rFonts w:ascii="Droid Sans Mono;monospace;monospace" w:hAnsi="Droid Sans Mono;monospace;monospace"/>
+          <w:b w:val="false"/>
+          <w:color w:val="CCCCCC"/>
+          <w:sz w:val="21"/>
+          <w:shd w:fill="1F1F1F" w:val="clear"/>
+        </w:rPr>
+        <w:t>.</w:t>
+      </w:r>
+      <w:r>
+        <w:rPr>
+          <w:rFonts w:ascii="Droid Sans Mono;monospace;monospace" w:hAnsi="Droid Sans Mono;monospace;monospace"/>
+          <w:b w:val="false"/>
+          <w:color w:val="4EC9B0"/>
+          <w:sz w:val="21"/>
+          <w:shd w:fill="1F1F1F" w:val="clear"/>
+        </w:rPr>
+        <w:t>CharField</w:t>
+      </w:r>
+      <w:r>
+        <w:rPr>
+          <w:rFonts w:ascii="Droid Sans Mono;monospace;monospace" w:hAnsi="Droid Sans Mono;monospace;monospace"/>
+          <w:b w:val="false"/>
+          <w:color w:val="CCCCCC"/>
+          <w:sz w:val="21"/>
+          <w:shd w:fill="1F1F1F" w:val="clear"/>
+        </w:rPr>
+        <w:t>(</w:t>
+      </w:r>
+      <w:r>
+        <w:rPr>
+          <w:rFonts w:ascii="Droid Sans Mono;monospace;monospace" w:hAnsi="Droid Sans Mono;monospace;monospace"/>
+          <w:b w:val="false"/>
+          <w:color w:val="9CDCFE"/>
+          <w:sz w:val="21"/>
+          <w:shd w:fill="1F1F1F" w:val="clear"/>
+        </w:rPr>
+        <w:t>max_length</w:t>
+      </w:r>
+      <w:r>
+        <w:rPr>
+          <w:rFonts w:ascii="Droid Sans Mono;monospace;monospace" w:hAnsi="Droid Sans Mono;monospace;monospace"/>
+          <w:b w:val="false"/>
+          <w:color w:val="D4D4D4"/>
+          <w:sz w:val="21"/>
+          <w:shd w:fill="1F1F1F" w:val="clear"/>
+        </w:rPr>
+        <w:t>=</w:t>
+      </w:r>
+      <w:r>
+        <w:rPr>
+          <w:rFonts w:ascii="Droid Sans Mono;monospace;monospace" w:hAnsi="Droid Sans Mono;monospace;monospace"/>
+          <w:b w:val="false"/>
+          <w:color w:val="B5CEA8"/>
+          <w:sz w:val="21"/>
+          <w:shd w:fill="1F1F1F" w:val="clear"/>
+        </w:rPr>
+        <w:t>1</w:t>
+      </w:r>
+      <w:r>
+        <w:rPr>
+          <w:rFonts w:ascii="Droid Sans Mono;monospace;monospace" w:hAnsi="Droid Sans Mono;monospace;monospace"/>
+          <w:b w:val="false"/>
+          <w:color w:val="CCCCCC"/>
+          <w:sz w:val="21"/>
+          <w:shd w:fill="1F1F1F" w:val="clear"/>
+        </w:rPr>
+        <w:t xml:space="preserve">, </w:t>
+      </w:r>
+      <w:r>
+        <w:rPr>
+          <w:rFonts w:ascii="Droid Sans Mono;monospace;monospace" w:hAnsi="Droid Sans Mono;monospace;monospace"/>
+          <w:b w:val="false"/>
+          <w:color w:val="9CDCFE"/>
+          <w:sz w:val="21"/>
+          <w:shd w:fill="1F1F1F" w:val="clear"/>
+        </w:rPr>
+        <w:t>choices</w:t>
+      </w:r>
+      <w:r>
+        <w:rPr>
+          <w:rFonts w:ascii="Droid Sans Mono;monospace;monospace" w:hAnsi="Droid Sans Mono;monospace;monospace"/>
+          <w:b w:val="false"/>
+          <w:color w:val="D4D4D4"/>
+          <w:sz w:val="21"/>
+          <w:shd w:fill="1F1F1F" w:val="clear"/>
+        </w:rPr>
+        <w:t>=</w:t>
+      </w:r>
+      <w:r>
+        <w:rPr>
+          <w:rFonts w:ascii="Droid Sans Mono;monospace;monospace" w:hAnsi="Droid Sans Mono;monospace;monospace"/>
+          <w:b w:val="false"/>
+          <w:color w:val="9CDCFE"/>
+          <w:sz w:val="21"/>
+          <w:shd w:fill="1F1F1F" w:val="clear"/>
+        </w:rPr>
+        <w:t>CHOICES</w:t>
+      </w:r>
+      <w:r>
+        <w:rPr>
+          <w:rFonts w:ascii="Droid Sans Mono;monospace;monospace" w:hAnsi="Droid Sans Mono;monospace;monospace"/>
+          <w:b w:val="false"/>
+          <w:color w:val="CCCCCC"/>
+          <w:sz w:val="21"/>
+          <w:shd w:fill="1F1F1F" w:val="clear"/>
+        </w:rPr>
+        <w:t>)</w:t>
+      </w:r>
+    </w:p>
+    <w:p>
+      <w:pPr>
+        <w:pStyle w:val="Normal"/>
+        <w:shd w:val="clear" w:fill="1F1F1F"/>
+        <w:spacing w:lineRule="auto" w:line="324"/>
+        <w:rPr>
+          <w:rFonts w:ascii="Courier New" w:hAnsi="Courier New" w:eastAsia="Courier New" w:cs="Courier New"/>
+          <w:color w:val="CCCCCC"/>
+          <w:sz w:val="21"/>
+          <w:szCs w:val="21"/>
+        </w:rPr>
+      </w:pPr>
+      <w:r>
+        <w:rPr>
+          <w:rFonts w:ascii="Droid Sans Mono;monospace;monospace" w:hAnsi="Droid Sans Mono;monospace;monospace"/>
+          <w:b w:val="false"/>
+          <w:color w:val="9CDCFE"/>
+          <w:sz w:val="21"/>
+          <w:shd w:fill="1F1F1F" w:val="clear"/>
+        </w:rPr>
+        <w:t>id</w:t>
+      </w:r>
+      <w:r>
+        <w:rPr>
+          <w:rFonts w:ascii="Droid Sans Mono;monospace;monospace" w:hAnsi="Droid Sans Mono;monospace;monospace"/>
+          <w:b w:val="false"/>
+          <w:color w:val="CCCCCC"/>
+          <w:sz w:val="21"/>
+          <w:shd w:fill="1F1F1F" w:val="clear"/>
+        </w:rPr>
+        <w:t xml:space="preserve"> </w:t>
+      </w:r>
+      <w:r>
+        <w:rPr>
+          <w:rFonts w:ascii="Droid Sans Mono;monospace;monospace" w:hAnsi="Droid Sans Mono;monospace;monospace"/>
+          <w:b w:val="false"/>
+          <w:color w:val="D4D4D4"/>
+          <w:sz w:val="21"/>
+          <w:shd w:fill="1F1F1F" w:val="clear"/>
+        </w:rPr>
+        <w:t>=</w:t>
+      </w:r>
+      <w:r>
+        <w:rPr>
+          <w:rFonts w:ascii="Droid Sans Mono;monospace;monospace" w:hAnsi="Droid Sans Mono;monospace;monospace"/>
+          <w:b w:val="false"/>
+          <w:color w:val="CCCCCC"/>
+          <w:sz w:val="21"/>
+          <w:shd w:fill="1F1F1F" w:val="clear"/>
+        </w:rPr>
+        <w:t xml:space="preserve"> </w:t>
+      </w:r>
+      <w:r>
+        <w:rPr>
+          <w:rFonts w:ascii="Droid Sans Mono;monospace;monospace" w:hAnsi="Droid Sans Mono;monospace;monospace"/>
+          <w:b w:val="false"/>
+          <w:color w:val="4EC9B0"/>
+          <w:sz w:val="21"/>
+          <w:shd w:fill="1F1F1F" w:val="clear"/>
+        </w:rPr>
+        <w:t>models</w:t>
+      </w:r>
+      <w:r>
+        <w:rPr>
+          <w:rFonts w:ascii="Droid Sans Mono;monospace;monospace" w:hAnsi="Droid Sans Mono;monospace;monospace"/>
+          <w:b w:val="false"/>
+          <w:color w:val="CCCCCC"/>
+          <w:sz w:val="21"/>
+          <w:shd w:fill="1F1F1F" w:val="clear"/>
+        </w:rPr>
+        <w:t>.</w:t>
+      </w:r>
+      <w:r>
+        <w:rPr>
+          <w:rFonts w:ascii="Droid Sans Mono;monospace;monospace" w:hAnsi="Droid Sans Mono;monospace;monospace"/>
+          <w:b w:val="false"/>
+          <w:color w:val="4EC9B0"/>
+          <w:sz w:val="21"/>
+          <w:shd w:fill="1F1F1F" w:val="clear"/>
+        </w:rPr>
+        <w:t>AutoField</w:t>
+      </w:r>
+      <w:r>
+        <w:rPr>
+          <w:rFonts w:ascii="Droid Sans Mono;monospace;monospace" w:hAnsi="Droid Sans Mono;monospace;monospace"/>
+          <w:b w:val="false"/>
+          <w:color w:val="CCCCCC"/>
+          <w:sz w:val="21"/>
+          <w:shd w:fill="1F1F1F" w:val="clear"/>
+        </w:rPr>
+        <w:t>(</w:t>
+      </w:r>
+      <w:r>
+        <w:rPr>
+          <w:rFonts w:ascii="Droid Sans Mono;monospace;monospace" w:hAnsi="Droid Sans Mono;monospace;monospace"/>
+          <w:b w:val="false"/>
+          <w:color w:val="CE9178"/>
+          <w:sz w:val="21"/>
+          <w:shd w:fill="1F1F1F" w:val="clear"/>
+        </w:rPr>
+        <w:t>"id"</w:t>
+      </w:r>
+      <w:r>
+        <w:rPr>
+          <w:rFonts w:ascii="Droid Sans Mono;monospace;monospace" w:hAnsi="Droid Sans Mono;monospace;monospace"/>
+          <w:b w:val="false"/>
+          <w:color w:val="CCCCCC"/>
+          <w:sz w:val="21"/>
+          <w:shd w:fill="1F1F1F" w:val="clear"/>
+        </w:rPr>
+        <w:t>,</w:t>
+      </w:r>
+      <w:r>
+        <w:rPr>
+          <w:rFonts w:ascii="Droid Sans Mono;monospace;monospace" w:hAnsi="Droid Sans Mono;monospace;monospace"/>
+          <w:b w:val="false"/>
+          <w:color w:val="9CDCFE"/>
+          <w:sz w:val="21"/>
+          <w:shd w:fill="1F1F1F" w:val="clear"/>
+        </w:rPr>
+        <w:t>primary_key</w:t>
+      </w:r>
+      <w:r>
+        <w:rPr>
+          <w:rFonts w:ascii="Droid Sans Mono;monospace;monospace" w:hAnsi="Droid Sans Mono;monospace;monospace"/>
+          <w:b w:val="false"/>
+          <w:color w:val="D4D4D4"/>
+          <w:sz w:val="21"/>
+          <w:shd w:fill="1F1F1F" w:val="clear"/>
+        </w:rPr>
+        <w:t>=</w:t>
+      </w:r>
+      <w:r>
+        <w:rPr>
+          <w:rFonts w:ascii="Droid Sans Mono;monospace;monospace" w:hAnsi="Droid Sans Mono;monospace;monospace"/>
+          <w:b w:val="false"/>
           <w:color w:val="569CD6"/>
           <w:sz w:val="21"/>
-          <w:szCs w:val="21"/>
-        </w:rPr>
-        <w:t>class</w:t>
-      </w:r>
-      <w:r>
-        <w:rPr>
-          <w:rFonts w:eastAsia="Courier New" w:cs="Courier New" w:ascii="Courier New" w:hAnsi="Courier New"/>
-          <w:color w:val="CCCCCC"/>
-          <w:sz w:val="21"/>
-          <w:szCs w:val="21"/>
+          <w:shd w:fill="1F1F1F" w:val="clear"/>
+        </w:rPr>
+        <w:t>True</w:t>
+      </w:r>
+      <w:r>
+        <w:rPr>
+          <w:rFonts w:ascii="Droid Sans Mono;monospace;monospace" w:hAnsi="Droid Sans Mono;monospace;monospace"/>
+          <w:b w:val="false"/>
+          <w:color w:val="CCCCCC"/>
+          <w:sz w:val="21"/>
+          <w:shd w:fill="1F1F1F" w:val="clear"/>
+        </w:rPr>
+        <w:t xml:space="preserve">, </w:t>
+      </w:r>
+      <w:r>
+        <w:rPr>
+          <w:rFonts w:ascii="Droid Sans Mono;monospace;monospace" w:hAnsi="Droid Sans Mono;monospace;monospace"/>
+          <w:b w:val="false"/>
+          <w:color w:val="9CDCFE"/>
+          <w:sz w:val="21"/>
+          <w:shd w:fill="1F1F1F" w:val="clear"/>
+        </w:rPr>
+        <w:t>null</w:t>
+      </w:r>
+      <w:r>
+        <w:rPr>
+          <w:rFonts w:ascii="Droid Sans Mono;monospace;monospace" w:hAnsi="Droid Sans Mono;monospace;monospace"/>
+          <w:b w:val="false"/>
+          <w:color w:val="D4D4D4"/>
+          <w:sz w:val="21"/>
+          <w:shd w:fill="1F1F1F" w:val="clear"/>
+        </w:rPr>
+        <w:t>=</w:t>
+      </w:r>
+      <w:r>
+        <w:rPr>
+          <w:rFonts w:ascii="Droid Sans Mono;monospace;monospace" w:hAnsi="Droid Sans Mono;monospace;monospace"/>
+          <w:b w:val="false"/>
+          <w:color w:val="569CD6"/>
+          <w:sz w:val="21"/>
+          <w:shd w:fill="1F1F1F" w:val="clear"/>
+        </w:rPr>
+        <w:t>False</w:t>
+      </w:r>
+      <w:r>
+        <w:rPr>
+          <w:rFonts w:ascii="Droid Sans Mono;monospace;monospace" w:hAnsi="Droid Sans Mono;monospace;monospace"/>
+          <w:b w:val="false"/>
+          <w:color w:val="CCCCCC"/>
+          <w:sz w:val="21"/>
+          <w:shd w:fill="1F1F1F" w:val="clear"/>
+        </w:rPr>
+        <w:t>)</w:t>
+      </w:r>
+    </w:p>
+    <w:p>
+      <w:pPr>
+        <w:pStyle w:val="Normal"/>
+        <w:shd w:val="clear" w:fill="1F1F1F"/>
+        <w:spacing w:lineRule="auto" w:line="324"/>
+        <w:rPr>
+          <w:rFonts w:ascii="Courier New" w:hAnsi="Courier New" w:eastAsia="Courier New" w:cs="Courier New"/>
+          <w:color w:val="CCCCCC"/>
+          <w:sz w:val="21"/>
+          <w:szCs w:val="21"/>
+        </w:rPr>
+      </w:pPr>
+      <w:r>
+        <w:rPr>
+          <w:rFonts w:ascii="Droid Sans Mono;monospace;monospace" w:hAnsi="Droid Sans Mono;monospace;monospace"/>
+          <w:b w:val="false"/>
+          <w:color w:val="9CDCFE"/>
+          <w:sz w:val="21"/>
+          <w:shd w:fill="1F1F1F" w:val="clear"/>
+        </w:rPr>
+        <w:t>texto</w:t>
+      </w:r>
+      <w:r>
+        <w:rPr>
+          <w:rFonts w:ascii="Droid Sans Mono;monospace;monospace" w:hAnsi="Droid Sans Mono;monospace;monospace"/>
+          <w:b w:val="false"/>
+          <w:color w:val="CCCCCC"/>
+          <w:sz w:val="21"/>
+          <w:shd w:fill="1F1F1F" w:val="clear"/>
         </w:rPr>
         <w:t xml:space="preserve"> </w:t>
       </w:r>
       <w:r>
         <w:rPr>
-          <w:rFonts w:eastAsia="Courier New" w:cs="Courier New" w:ascii="Courier New" w:hAnsi="Courier New"/>
+          <w:rFonts w:ascii="Droid Sans Mono;monospace;monospace" w:hAnsi="Droid Sans Mono;monospace;monospace"/>
+          <w:b w:val="false"/>
+          <w:color w:val="D4D4D4"/>
+          <w:sz w:val="21"/>
+          <w:shd w:fill="1F1F1F" w:val="clear"/>
+        </w:rPr>
+        <w:t>=</w:t>
+      </w:r>
+      <w:r>
+        <w:rPr>
+          <w:rFonts w:ascii="Droid Sans Mono;monospace;monospace" w:hAnsi="Droid Sans Mono;monospace;monospace"/>
+          <w:b w:val="false"/>
+          <w:color w:val="CCCCCC"/>
+          <w:sz w:val="21"/>
+          <w:shd w:fill="1F1F1F" w:val="clear"/>
+        </w:rPr>
+        <w:t xml:space="preserve"> </w:t>
+      </w:r>
+      <w:r>
+        <w:rPr>
+          <w:rFonts w:ascii="Droid Sans Mono;monospace;monospace" w:hAnsi="Droid Sans Mono;monospace;monospace"/>
+          <w:b w:val="false"/>
           <w:color w:val="4EC9B0"/>
           <w:sz w:val="21"/>
-          <w:szCs w:val="21"/>
-        </w:rPr>
-        <w:t>Meta</w:t>
-      </w:r>
-      <w:r>
-        <w:rPr>
-          <w:rFonts w:eastAsia="Courier New" w:cs="Courier New" w:ascii="Courier New" w:hAnsi="Courier New"/>
-          <w:color w:val="CCCCCC"/>
-          <w:sz w:val="21"/>
-          <w:szCs w:val="21"/>
-        </w:rPr>
-        <w:t>:</w:t>
-      </w:r>
-    </w:p>
-    <w:p>
-      <w:pPr>
-        <w:pStyle w:val="LOnormal"/>
-        <w:shd w:val="clear" w:fill="1F1F1F"/>
-        <w:spacing w:lineRule="auto" w:line="324"/>
-        <w:rPr>
-          <w:rFonts w:ascii="Courier New" w:hAnsi="Courier New" w:eastAsia="Courier New" w:cs="Courier New"/>
-          <w:color w:val="CCCCCC"/>
-          <w:sz w:val="21"/>
-          <w:szCs w:val="21"/>
-        </w:rPr>
-      </w:pPr>
-      <w:r>
-        <w:rPr>
-          <w:rFonts w:eastAsia="Courier New" w:cs="Courier New" w:ascii="Courier New" w:hAnsi="Courier New"/>
-          <w:color w:val="CCCCCC"/>
-          <w:sz w:val="21"/>
-          <w:szCs w:val="21"/>
-        </w:rPr>
-        <w:t xml:space="preserve">        </w:t>
-      </w:r>
-      <w:r>
-        <w:rPr>
-          <w:rFonts w:eastAsia="Courier New" w:cs="Courier New" w:ascii="Courier New" w:hAnsi="Courier New"/>
-          <w:color w:val="CCCCCC"/>
-          <w:sz w:val="21"/>
-          <w:szCs w:val="21"/>
-        </w:rPr>
-        <w:t xml:space="preserve">model </w:t>
-      </w:r>
-      <w:r>
-        <w:rPr>
-          <w:rFonts w:eastAsia="Courier New" w:cs="Courier New" w:ascii="Courier New" w:hAnsi="Courier New"/>
+          <w:shd w:fill="1F1F1F" w:val="clear"/>
+        </w:rPr>
+        <w:t>models</w:t>
+      </w:r>
+      <w:r>
+        <w:rPr>
+          <w:rFonts w:ascii="Droid Sans Mono;monospace;monospace" w:hAnsi="Droid Sans Mono;monospace;monospace"/>
+          <w:b w:val="false"/>
+          <w:color w:val="CCCCCC"/>
+          <w:sz w:val="21"/>
+          <w:shd w:fill="1F1F1F" w:val="clear"/>
+        </w:rPr>
+        <w:t>.</w:t>
+      </w:r>
+      <w:r>
+        <w:rPr>
+          <w:rFonts w:ascii="Droid Sans Mono;monospace;monospace" w:hAnsi="Droid Sans Mono;monospace;monospace"/>
+          <w:b w:val="false"/>
+          <w:color w:val="4EC9B0"/>
+          <w:sz w:val="21"/>
+          <w:shd w:fill="1F1F1F" w:val="clear"/>
+        </w:rPr>
+        <w:t>TextField</w:t>
+      </w:r>
+      <w:r>
+        <w:rPr>
+          <w:rFonts w:ascii="Droid Sans Mono;monospace;monospace" w:hAnsi="Droid Sans Mono;monospace;monospace"/>
+          <w:b w:val="false"/>
+          <w:color w:val="CCCCCC"/>
+          <w:sz w:val="21"/>
+          <w:shd w:fill="1F1F1F" w:val="clear"/>
+        </w:rPr>
+        <w:t>(</w:t>
+      </w:r>
+      <w:r>
+        <w:rPr>
+          <w:rFonts w:ascii="Droid Sans Mono;monospace;monospace" w:hAnsi="Droid Sans Mono;monospace;monospace"/>
+          <w:b w:val="false"/>
+          <w:color w:val="CE9178"/>
+          <w:sz w:val="21"/>
+          <w:shd w:fill="1F1F1F" w:val="clear"/>
+        </w:rPr>
+        <w:t>"texto"</w:t>
+      </w:r>
+      <w:r>
+        <w:rPr>
+          <w:rFonts w:ascii="Droid Sans Mono;monospace;monospace" w:hAnsi="Droid Sans Mono;monospace;monospace"/>
+          <w:b w:val="false"/>
+          <w:color w:val="CCCCCC"/>
+          <w:sz w:val="21"/>
+          <w:shd w:fill="1F1F1F" w:val="clear"/>
+        </w:rPr>
+        <w:t xml:space="preserve">, </w:t>
+      </w:r>
+      <w:r>
+        <w:rPr>
+          <w:rFonts w:ascii="Droid Sans Mono;monospace;monospace" w:hAnsi="Droid Sans Mono;monospace;monospace"/>
+          <w:b w:val="false"/>
+          <w:color w:val="9CDCFE"/>
+          <w:sz w:val="21"/>
+          <w:shd w:fill="1F1F1F" w:val="clear"/>
+        </w:rPr>
+        <w:t>null</w:t>
+      </w:r>
+      <w:r>
+        <w:rPr>
+          <w:rFonts w:ascii="Droid Sans Mono;monospace;monospace" w:hAnsi="Droid Sans Mono;monospace;monospace"/>
+          <w:b w:val="false"/>
           <w:color w:val="D4D4D4"/>
           <w:sz w:val="21"/>
-          <w:szCs w:val="21"/>
+          <w:shd w:fill="1F1F1F" w:val="clear"/>
         </w:rPr>
         <w:t>=</w:t>
       </w:r>
       <w:r>
         <w:rPr>
-          <w:rFonts w:eastAsia="Courier New" w:cs="Courier New" w:ascii="Courier New" w:hAnsi="Courier New"/>
-          <w:color w:val="CCCCCC"/>
-          <w:sz w:val="21"/>
-          <w:szCs w:val="21"/>
-        </w:rPr>
-        <w:t xml:space="preserve"> Teste</w:t>
-      </w:r>
-    </w:p>
-    <w:p>
-      <w:pPr>
-        <w:pStyle w:val="LOnormal"/>
-        <w:shd w:val="clear" w:fill="1F1F1F"/>
-        <w:spacing w:lineRule="auto" w:line="324"/>
-        <w:rPr>
-          <w:rFonts w:ascii="Courier New" w:hAnsi="Courier New" w:eastAsia="Courier New" w:cs="Courier New"/>
-          <w:color w:val="CCCCCC"/>
-          <w:sz w:val="21"/>
-          <w:szCs w:val="21"/>
-        </w:rPr>
-      </w:pPr>
-      <w:r>
-        <w:rPr>
-          <w:rFonts w:eastAsia="Courier New" w:cs="Courier New" w:ascii="Courier New" w:hAnsi="Courier New"/>
-          <w:color w:val="CCCCCC"/>
-          <w:sz w:val="21"/>
-          <w:szCs w:val="21"/>
-        </w:rPr>
-        <w:t xml:space="preserve">        </w:t>
-      </w:r>
-      <w:r>
-        <w:rPr>
-          <w:rFonts w:eastAsia="Courier New" w:cs="Courier New" w:ascii="Courier New" w:hAnsi="Courier New"/>
-          <w:color w:val="CCCCCC"/>
-          <w:sz w:val="21"/>
-          <w:szCs w:val="21"/>
-        </w:rPr>
-        <w:t xml:space="preserve">fields </w:t>
-      </w:r>
-      <w:r>
-        <w:rPr>
-          <w:rFonts w:eastAsia="Courier New" w:cs="Courier New" w:ascii="Courier New" w:hAnsi="Courier New"/>
+          <w:rFonts w:ascii="Droid Sans Mono;monospace;monospace" w:hAnsi="Droid Sans Mono;monospace;monospace"/>
+          <w:b w:val="false"/>
+          <w:color w:val="569CD6"/>
+          <w:sz w:val="21"/>
+          <w:shd w:fill="1F1F1F" w:val="clear"/>
+        </w:rPr>
+        <w:t>True</w:t>
+      </w:r>
+      <w:r>
+        <w:rPr>
+          <w:rFonts w:ascii="Droid Sans Mono;monospace;monospace" w:hAnsi="Droid Sans Mono;monospace;monospace"/>
+          <w:b w:val="false"/>
+          <w:color w:val="CCCCCC"/>
+          <w:sz w:val="21"/>
+          <w:shd w:fill="1F1F1F" w:val="clear"/>
+        </w:rPr>
+        <w:t xml:space="preserve">, </w:t>
+      </w:r>
+      <w:r>
+        <w:rPr>
+          <w:rFonts w:ascii="Droid Sans Mono;monospace;monospace" w:hAnsi="Droid Sans Mono;monospace;monospace"/>
+          <w:b w:val="false"/>
+          <w:color w:val="9CDCFE"/>
+          <w:sz w:val="21"/>
+          <w:shd w:fill="1F1F1F" w:val="clear"/>
+        </w:rPr>
+        <w:t>max_length</w:t>
+      </w:r>
+      <w:r>
+        <w:rPr>
+          <w:rFonts w:ascii="Droid Sans Mono;monospace;monospace" w:hAnsi="Droid Sans Mono;monospace;monospace"/>
+          <w:b w:val="false"/>
           <w:color w:val="D4D4D4"/>
           <w:sz w:val="21"/>
-          <w:szCs w:val="21"/>
+          <w:shd w:fill="1F1F1F" w:val="clear"/>
         </w:rPr>
         <w:t>=</w:t>
       </w:r>
       <w:r>
         <w:rPr>
-          <w:rFonts w:eastAsia="Courier New" w:cs="Courier New" w:ascii="Courier New" w:hAnsi="Courier New"/>
-          <w:color w:val="CCCCCC"/>
-          <w:sz w:val="21"/>
-          <w:szCs w:val="21"/>
-        </w:rPr>
-        <w:t xml:space="preserve"> (</w:t>
-      </w:r>
-      <w:r>
-        <w:rPr>
-          <w:rFonts w:eastAsia="Courier New" w:cs="Courier New" w:ascii="Courier New" w:hAnsi="Courier New"/>
+          <w:rFonts w:ascii="Droid Sans Mono;monospace;monospace" w:hAnsi="Droid Sans Mono;monospace;monospace"/>
+          <w:b w:val="false"/>
+          <w:color w:val="B5CEA8"/>
+          <w:sz w:val="21"/>
+          <w:shd w:fill="1F1F1F" w:val="clear"/>
+        </w:rPr>
+        <w:t>255</w:t>
+      </w:r>
+      <w:r>
+        <w:rPr>
+          <w:rFonts w:ascii="Droid Sans Mono;monospace;monospace" w:hAnsi="Droid Sans Mono;monospace;monospace"/>
+          <w:b w:val="false"/>
+          <w:color w:val="CCCCCC"/>
+          <w:sz w:val="21"/>
+          <w:shd w:fill="1F1F1F" w:val="clear"/>
+        </w:rPr>
+        <w:t>)</w:t>
+      </w:r>
+    </w:p>
+    <w:p>
+      <w:pPr>
+        <w:pStyle w:val="Normal"/>
+        <w:shd w:val="clear" w:fill="1F1F1F"/>
+        <w:spacing w:lineRule="auto" w:line="324"/>
+        <w:rPr>
+          <w:rFonts w:ascii="Courier New" w:hAnsi="Courier New" w:eastAsia="Courier New" w:cs="Courier New"/>
+          <w:color w:val="CCCCCC"/>
+          <w:sz w:val="21"/>
+          <w:szCs w:val="21"/>
+        </w:rPr>
+      </w:pPr>
+      <w:r>
+        <w:rPr>
+          <w:rFonts w:ascii="Droid Sans Mono;monospace;monospace" w:hAnsi="Droid Sans Mono;monospace;monospace"/>
+          <w:b w:val="false"/>
+          <w:color w:val="9CDCFE"/>
+          <w:sz w:val="21"/>
+          <w:shd w:fill="1F1F1F" w:val="clear"/>
+        </w:rPr>
+        <w:t>interio</w:t>
+      </w:r>
+      <w:r>
+        <w:rPr>
+          <w:rFonts w:ascii="Droid Sans Mono;monospace;monospace" w:hAnsi="Droid Sans Mono;monospace;monospace"/>
+          <w:b w:val="false"/>
+          <w:color w:val="CCCCCC"/>
+          <w:sz w:val="21"/>
+          <w:shd w:fill="1F1F1F" w:val="clear"/>
+        </w:rPr>
+        <w:t xml:space="preserve"> </w:t>
+      </w:r>
+      <w:r>
+        <w:rPr>
+          <w:rFonts w:ascii="Droid Sans Mono;monospace;monospace" w:hAnsi="Droid Sans Mono;monospace;monospace"/>
+          <w:b w:val="false"/>
+          <w:color w:val="D4D4D4"/>
+          <w:sz w:val="21"/>
+          <w:shd w:fill="1F1F1F" w:val="clear"/>
+        </w:rPr>
+        <w:t>=</w:t>
+      </w:r>
+      <w:r>
+        <w:rPr>
+          <w:rFonts w:ascii="Droid Sans Mono;monospace;monospace" w:hAnsi="Droid Sans Mono;monospace;monospace"/>
+          <w:b w:val="false"/>
+          <w:color w:val="CCCCCC"/>
+          <w:sz w:val="21"/>
+          <w:shd w:fill="1F1F1F" w:val="clear"/>
+        </w:rPr>
+        <w:t xml:space="preserve"> </w:t>
+      </w:r>
+      <w:r>
+        <w:rPr>
+          <w:rFonts w:ascii="Droid Sans Mono;monospace;monospace" w:hAnsi="Droid Sans Mono;monospace;monospace"/>
+          <w:b w:val="false"/>
+          <w:color w:val="4EC9B0"/>
+          <w:sz w:val="21"/>
+          <w:shd w:fill="1F1F1F" w:val="clear"/>
+        </w:rPr>
+        <w:t>models</w:t>
+      </w:r>
+      <w:r>
+        <w:rPr>
+          <w:rFonts w:ascii="Droid Sans Mono;monospace;monospace" w:hAnsi="Droid Sans Mono;monospace;monospace"/>
+          <w:b w:val="false"/>
+          <w:color w:val="CCCCCC"/>
+          <w:sz w:val="21"/>
+          <w:shd w:fill="1F1F1F" w:val="clear"/>
+        </w:rPr>
+        <w:t>.</w:t>
+      </w:r>
+      <w:r>
+        <w:rPr>
+          <w:rFonts w:ascii="Droid Sans Mono;monospace;monospace" w:hAnsi="Droid Sans Mono;monospace;monospace"/>
+          <w:b w:val="false"/>
+          <w:color w:val="4EC9B0"/>
+          <w:sz w:val="21"/>
+          <w:shd w:fill="1F1F1F" w:val="clear"/>
+        </w:rPr>
+        <w:t>IntegerField</w:t>
+      </w:r>
+      <w:r>
+        <w:rPr>
+          <w:rFonts w:ascii="Droid Sans Mono;monospace;monospace" w:hAnsi="Droid Sans Mono;monospace;monospace"/>
+          <w:b w:val="false"/>
+          <w:color w:val="CCCCCC"/>
+          <w:sz w:val="21"/>
+          <w:shd w:fill="1F1F1F" w:val="clear"/>
+        </w:rPr>
+        <w:t>(</w:t>
+      </w:r>
+      <w:r>
+        <w:rPr>
+          <w:rFonts w:ascii="Droid Sans Mono;monospace;monospace" w:hAnsi="Droid Sans Mono;monospace;monospace"/>
+          <w:b w:val="false"/>
           <w:color w:val="CE9178"/>
           <w:sz w:val="21"/>
-          <w:szCs w:val="21"/>
-        </w:rPr>
-        <w:t>'texto'</w:t>
-      </w:r>
-      <w:r>
-        <w:rPr>
-          <w:rFonts w:eastAsia="Courier New" w:cs="Courier New" w:ascii="Courier New" w:hAnsi="Courier New"/>
-          <w:color w:val="CCCCCC"/>
-          <w:sz w:val="21"/>
-          <w:szCs w:val="21"/>
+          <w:shd w:fill="1F1F1F" w:val="clear"/>
+        </w:rPr>
+        <w:t>"inteiro"</w:t>
+      </w:r>
+      <w:r>
+        <w:rPr>
+          <w:rFonts w:ascii="Droid Sans Mono;monospace;monospace" w:hAnsi="Droid Sans Mono;monospace;monospace"/>
+          <w:b w:val="false"/>
+          <w:color w:val="CCCCCC"/>
+          <w:sz w:val="21"/>
+          <w:shd w:fill="1F1F1F" w:val="clear"/>
+        </w:rPr>
+        <w:t xml:space="preserve">, </w:t>
+      </w:r>
+      <w:r>
+        <w:rPr>
+          <w:rFonts w:ascii="Droid Sans Mono;monospace;monospace" w:hAnsi="Droid Sans Mono;monospace;monospace"/>
+          <w:b w:val="false"/>
+          <w:color w:val="9CDCFE"/>
+          <w:sz w:val="21"/>
+          <w:shd w:fill="1F1F1F" w:val="clear"/>
+        </w:rPr>
+        <w:t>blank</w:t>
+      </w:r>
+      <w:r>
+        <w:rPr>
+          <w:rFonts w:ascii="Droid Sans Mono;monospace;monospace" w:hAnsi="Droid Sans Mono;monospace;monospace"/>
+          <w:b w:val="false"/>
+          <w:color w:val="D4D4D4"/>
+          <w:sz w:val="21"/>
+          <w:shd w:fill="1F1F1F" w:val="clear"/>
+        </w:rPr>
+        <w:t>=</w:t>
+      </w:r>
+      <w:r>
+        <w:rPr>
+          <w:rFonts w:ascii="Droid Sans Mono;monospace;monospace" w:hAnsi="Droid Sans Mono;monospace;monospace"/>
+          <w:b w:val="false"/>
+          <w:color w:val="569CD6"/>
+          <w:sz w:val="21"/>
+          <w:shd w:fill="1F1F1F" w:val="clear"/>
+        </w:rPr>
+        <w:t>True</w:t>
+      </w:r>
+      <w:r>
+        <w:rPr>
+          <w:rFonts w:ascii="Droid Sans Mono;monospace;monospace" w:hAnsi="Droid Sans Mono;monospace;monospace"/>
+          <w:b w:val="false"/>
+          <w:color w:val="569CD6"/>
+          <w:sz w:val="21"/>
+          <w:shd w:fill="1F1F1F" w:val="clear"/>
+        </w:rPr>
+        <w:t>)</w:t>
+      </w:r>
+    </w:p>
+    <w:p>
+      <w:pPr>
+        <w:pStyle w:val="Normal"/>
+        <w:shd w:val="clear" w:fill="1F1F1F"/>
+        <w:spacing w:lineRule="auto" w:line="324"/>
+        <w:rPr>
+          <w:rFonts w:ascii="Courier New" w:hAnsi="Courier New" w:eastAsia="Courier New" w:cs="Courier New"/>
+          <w:color w:val="CCCCCC"/>
+          <w:sz w:val="21"/>
+          <w:szCs w:val="21"/>
+        </w:rPr>
+      </w:pPr>
+      <w:r>
+        <w:rPr>
+          <w:rFonts w:ascii="Droid Sans Mono;monospace;monospace" w:hAnsi="Droid Sans Mono;monospace;monospace"/>
+          <w:b w:val="false"/>
+          <w:color w:val="9CDCFE"/>
+          <w:sz w:val="21"/>
+          <w:shd w:fill="1F1F1F" w:val="clear"/>
+        </w:rPr>
+        <w:t>Boolean</w:t>
+      </w:r>
+      <w:r>
+        <w:rPr>
+          <w:rFonts w:ascii="Droid Sans Mono;monospace;monospace" w:hAnsi="Droid Sans Mono;monospace;monospace"/>
+          <w:b w:val="false"/>
+          <w:color w:val="CCCCCC"/>
+          <w:sz w:val="21"/>
+          <w:shd w:fill="1F1F1F" w:val="clear"/>
+        </w:rPr>
+        <w:t xml:space="preserve"> </w:t>
+      </w:r>
+      <w:r>
+        <w:rPr>
+          <w:rFonts w:ascii="Droid Sans Mono;monospace;monospace" w:hAnsi="Droid Sans Mono;monospace;monospace"/>
+          <w:b w:val="false"/>
+          <w:color w:val="D4D4D4"/>
+          <w:sz w:val="21"/>
+          <w:shd w:fill="1F1F1F" w:val="clear"/>
+        </w:rPr>
+        <w:t>=</w:t>
+      </w:r>
+      <w:r>
+        <w:rPr>
+          <w:rFonts w:ascii="Droid Sans Mono;monospace;monospace" w:hAnsi="Droid Sans Mono;monospace;monospace"/>
+          <w:b w:val="false"/>
+          <w:color w:val="CCCCCC"/>
+          <w:sz w:val="21"/>
+          <w:shd w:fill="1F1F1F" w:val="clear"/>
+        </w:rPr>
+        <w:t xml:space="preserve"> </w:t>
+      </w:r>
+      <w:r>
+        <w:rPr>
+          <w:rFonts w:ascii="Droid Sans Mono;monospace;monospace" w:hAnsi="Droid Sans Mono;monospace;monospace"/>
+          <w:b w:val="false"/>
+          <w:color w:val="4EC9B0"/>
+          <w:sz w:val="21"/>
+          <w:shd w:fill="1F1F1F" w:val="clear"/>
+        </w:rPr>
+        <w:t>models</w:t>
+      </w:r>
+      <w:r>
+        <w:rPr>
+          <w:rFonts w:ascii="Droid Sans Mono;monospace;monospace" w:hAnsi="Droid Sans Mono;monospace;monospace"/>
+          <w:b w:val="false"/>
+          <w:color w:val="CCCCCC"/>
+          <w:sz w:val="21"/>
+          <w:shd w:fill="1F1F1F" w:val="clear"/>
+        </w:rPr>
+        <w:t>.</w:t>
+      </w:r>
+      <w:r>
+        <w:rPr>
+          <w:rFonts w:ascii="Droid Sans Mono;monospace;monospace" w:hAnsi="Droid Sans Mono;monospace;monospace"/>
+          <w:b w:val="false"/>
+          <w:color w:val="4EC9B0"/>
+          <w:sz w:val="21"/>
+          <w:shd w:fill="1F1F1F" w:val="clear"/>
+        </w:rPr>
+        <w:t>BooleanField</w:t>
+      </w:r>
+      <w:r>
+        <w:rPr>
+          <w:rFonts w:ascii="Droid Sans Mono;monospace;monospace" w:hAnsi="Droid Sans Mono;monospace;monospace"/>
+          <w:b w:val="false"/>
+          <w:color w:val="CCCCCC"/>
+          <w:sz w:val="21"/>
+          <w:shd w:fill="1F1F1F" w:val="clear"/>
+        </w:rPr>
+        <w:t>(</w:t>
+      </w:r>
+      <w:r>
+        <w:rPr>
+          <w:rFonts w:ascii="Droid Sans Mono;monospace;monospace" w:hAnsi="Droid Sans Mono;monospace;monospace"/>
+          <w:b w:val="false"/>
+          <w:color w:val="CE9178"/>
+          <w:sz w:val="21"/>
+          <w:shd w:fill="1F1F1F" w:val="clear"/>
+        </w:rPr>
+        <w:t>"booelan"</w:t>
+      </w:r>
+      <w:r>
+        <w:rPr>
+          <w:rFonts w:ascii="Droid Sans Mono;monospace;monospace" w:hAnsi="Droid Sans Mono;monospace;monospace"/>
+          <w:b w:val="false"/>
+          <w:color w:val="CCCCCC"/>
+          <w:sz w:val="21"/>
+          <w:shd w:fill="1F1F1F" w:val="clear"/>
+        </w:rPr>
+        <w:t xml:space="preserve">, </w:t>
+      </w:r>
+      <w:r>
+        <w:rPr>
+          <w:rFonts w:ascii="Droid Sans Mono;monospace;monospace" w:hAnsi="Droid Sans Mono;monospace;monospace"/>
+          <w:b w:val="false"/>
+          <w:color w:val="9CDCFE"/>
+          <w:sz w:val="21"/>
+          <w:shd w:fill="1F1F1F" w:val="clear"/>
+        </w:rPr>
+        <w:t>blank</w:t>
+      </w:r>
+      <w:r>
+        <w:rPr>
+          <w:rFonts w:ascii="Droid Sans Mono;monospace;monospace" w:hAnsi="Droid Sans Mono;monospace;monospace"/>
+          <w:b w:val="false"/>
+          <w:color w:val="D4D4D4"/>
+          <w:sz w:val="21"/>
+          <w:shd w:fill="1F1F1F" w:val="clear"/>
+        </w:rPr>
+        <w:t>=</w:t>
+      </w:r>
+      <w:r>
+        <w:rPr>
+          <w:rFonts w:ascii="Droid Sans Mono;monospace;monospace" w:hAnsi="Droid Sans Mono;monospace;monospace"/>
+          <w:b w:val="false"/>
+          <w:color w:val="569CD6"/>
+          <w:sz w:val="21"/>
+          <w:shd w:fill="1F1F1F" w:val="clear"/>
+        </w:rPr>
+        <w:t>True</w:t>
+      </w:r>
+      <w:r>
+        <w:rPr>
+          <w:rFonts w:ascii="Droid Sans Mono;monospace;monospace" w:hAnsi="Droid Sans Mono;monospace;monospace"/>
+          <w:b w:val="false"/>
+          <w:color w:val="CCCCCC"/>
+          <w:sz w:val="21"/>
+          <w:shd w:fill="1F1F1F" w:val="clear"/>
+        </w:rPr>
+        <w:t xml:space="preserve">, </w:t>
+      </w:r>
+      <w:r>
+        <w:rPr>
+          <w:rFonts w:ascii="Droid Sans Mono;monospace;monospace" w:hAnsi="Droid Sans Mono;monospace;monospace"/>
+          <w:b w:val="false"/>
+          <w:color w:val="9CDCFE"/>
+          <w:sz w:val="21"/>
+          <w:shd w:fill="1F1F1F" w:val="clear"/>
+        </w:rPr>
+        <w:t>null</w:t>
+      </w:r>
+      <w:r>
+        <w:rPr>
+          <w:rFonts w:ascii="Droid Sans Mono;monospace;monospace" w:hAnsi="Droid Sans Mono;monospace;monospace"/>
+          <w:b w:val="false"/>
+          <w:color w:val="D4D4D4"/>
+          <w:sz w:val="21"/>
+          <w:shd w:fill="1F1F1F" w:val="clear"/>
+        </w:rPr>
+        <w:t>=</w:t>
+      </w:r>
+      <w:r>
+        <w:rPr>
+          <w:rFonts w:ascii="Droid Sans Mono;monospace;monospace" w:hAnsi="Droid Sans Mono;monospace;monospace"/>
+          <w:b w:val="false"/>
+          <w:color w:val="569CD6"/>
+          <w:sz w:val="21"/>
+          <w:shd w:fill="1F1F1F" w:val="clear"/>
+        </w:rPr>
+        <w:t>True</w:t>
+      </w:r>
+      <w:r>
+        <w:rPr>
+          <w:rFonts w:ascii="Droid Sans Mono;monospace;monospace" w:hAnsi="Droid Sans Mono;monospace;monospace"/>
+          <w:b w:val="false"/>
+          <w:color w:val="CCCCCC"/>
+          <w:sz w:val="21"/>
+          <w:shd w:fill="1F1F1F" w:val="clear"/>
         </w:rPr>
         <w:t>,</w:t>
       </w:r>
       <w:r>
         <w:rPr>
-          <w:rFonts w:eastAsia="Courier New" w:cs="Courier New" w:ascii="Courier New" w:hAnsi="Courier New"/>
+          <w:rFonts w:ascii="Droid Sans Mono;monospace;monospace" w:hAnsi="Droid Sans Mono;monospace;monospace"/>
+          <w:b w:val="false"/>
+          <w:color w:val="9CDCFE"/>
+          <w:sz w:val="21"/>
+          <w:shd w:fill="1F1F1F" w:val="clear"/>
+        </w:rPr>
+        <w:t>default</w:t>
+      </w:r>
+      <w:r>
+        <w:rPr>
+          <w:rFonts w:ascii="Droid Sans Mono;monospace;monospace" w:hAnsi="Droid Sans Mono;monospace;monospace"/>
+          <w:b w:val="false"/>
+          <w:color w:val="D4D4D4"/>
+          <w:sz w:val="21"/>
+          <w:shd w:fill="1F1F1F" w:val="clear"/>
+        </w:rPr>
+        <w:t>=</w:t>
+      </w:r>
+      <w:r>
+        <w:rPr>
+          <w:rFonts w:ascii="Droid Sans Mono;monospace;monospace" w:hAnsi="Droid Sans Mono;monospace;monospace"/>
+          <w:b w:val="false"/>
+          <w:color w:val="569CD6"/>
+          <w:sz w:val="21"/>
+          <w:shd w:fill="1F1F1F" w:val="clear"/>
+        </w:rPr>
+        <w:t>False</w:t>
+      </w:r>
+      <w:r>
+        <w:rPr>
+          <w:rFonts w:ascii="Droid Sans Mono;monospace;monospace" w:hAnsi="Droid Sans Mono;monospace;monospace"/>
+          <w:b w:val="false"/>
+          <w:color w:val="CCCCCC"/>
+          <w:sz w:val="21"/>
+          <w:shd w:fill="1F1F1F" w:val="clear"/>
+        </w:rPr>
+        <w:t>)</w:t>
+      </w:r>
+    </w:p>
+    <w:p>
+      <w:pPr>
+        <w:pStyle w:val="Normal"/>
+        <w:shd w:val="clear" w:fill="1F1F1F"/>
+        <w:spacing w:lineRule="auto" w:line="324"/>
+        <w:rPr>
+          <w:rFonts w:ascii="Courier New" w:hAnsi="Courier New" w:eastAsia="Courier New" w:cs="Courier New"/>
+          <w:color w:val="CCCCCC"/>
+          <w:sz w:val="21"/>
+          <w:szCs w:val="21"/>
+        </w:rPr>
+      </w:pPr>
+      <w:r>
+        <w:rPr>
+          <w:rFonts w:ascii="Droid Sans Mono;monospace;monospace" w:hAnsi="Droid Sans Mono;monospace;monospace"/>
+          <w:b w:val="false"/>
+          <w:color w:val="9CDCFE"/>
+          <w:sz w:val="21"/>
+          <w:shd w:fill="1F1F1F" w:val="clear"/>
+        </w:rPr>
+        <w:t>lista</w:t>
+      </w:r>
+      <w:r>
+        <w:rPr>
+          <w:rFonts w:ascii="Droid Sans Mono;monospace;monospace" w:hAnsi="Droid Sans Mono;monospace;monospace"/>
+          <w:b w:val="false"/>
+          <w:color w:val="CCCCCC"/>
+          <w:sz w:val="21"/>
+          <w:shd w:fill="1F1F1F" w:val="clear"/>
+        </w:rPr>
+        <w:t xml:space="preserve"> </w:t>
+      </w:r>
+      <w:r>
+        <w:rPr>
+          <w:rFonts w:ascii="Droid Sans Mono;monospace;monospace" w:hAnsi="Droid Sans Mono;monospace;monospace"/>
+          <w:b w:val="false"/>
+          <w:color w:val="D4D4D4"/>
+          <w:sz w:val="21"/>
+          <w:shd w:fill="1F1F1F" w:val="clear"/>
+        </w:rPr>
+        <w:t>=</w:t>
+      </w:r>
+      <w:r>
+        <w:rPr>
+          <w:rFonts w:ascii="Droid Sans Mono;monospace;monospace" w:hAnsi="Droid Sans Mono;monospace;monospace"/>
+          <w:b w:val="false"/>
+          <w:color w:val="CCCCCC"/>
+          <w:sz w:val="21"/>
+          <w:shd w:fill="1F1F1F" w:val="clear"/>
+        </w:rPr>
+        <w:t xml:space="preserve"> </w:t>
+      </w:r>
+      <w:r>
+        <w:rPr>
+          <w:rFonts w:ascii="Droid Sans Mono;monospace;monospace" w:hAnsi="Droid Sans Mono;monospace;monospace"/>
+          <w:b w:val="false"/>
+          <w:color w:val="4EC9B0"/>
+          <w:sz w:val="21"/>
+          <w:shd w:fill="1F1F1F" w:val="clear"/>
+        </w:rPr>
+        <w:t>models</w:t>
+      </w:r>
+      <w:r>
+        <w:rPr>
+          <w:rFonts w:ascii="Droid Sans Mono;monospace;monospace" w:hAnsi="Droid Sans Mono;monospace;monospace"/>
+          <w:b w:val="false"/>
+          <w:color w:val="CCCCCC"/>
+          <w:sz w:val="21"/>
+          <w:shd w:fill="1F1F1F" w:val="clear"/>
+        </w:rPr>
+        <w:t>.</w:t>
+      </w:r>
+      <w:r>
+        <w:rPr>
+          <w:rFonts w:ascii="Droid Sans Mono;monospace;monospace" w:hAnsi="Droid Sans Mono;monospace;monospace"/>
+          <w:b w:val="false"/>
+          <w:color w:val="4EC9B0"/>
+          <w:sz w:val="21"/>
+          <w:shd w:fill="1F1F1F" w:val="clear"/>
+        </w:rPr>
+        <w:t>CharField</w:t>
+      </w:r>
+      <w:r>
+        <w:rPr>
+          <w:rFonts w:ascii="Droid Sans Mono;monospace;monospace" w:hAnsi="Droid Sans Mono;monospace;monospace"/>
+          <w:b w:val="false"/>
+          <w:color w:val="CCCCCC"/>
+          <w:sz w:val="21"/>
+          <w:shd w:fill="1F1F1F" w:val="clear"/>
+        </w:rPr>
+        <w:t>(</w:t>
+      </w:r>
+      <w:r>
+        <w:rPr>
+          <w:rFonts w:ascii="Droid Sans Mono;monospace;monospace" w:hAnsi="Droid Sans Mono;monospace;monospace"/>
+          <w:b w:val="false"/>
           <w:color w:val="CE9178"/>
           <w:sz w:val="21"/>
-          <w:szCs w:val="21"/>
-        </w:rPr>
-        <w:t>'interio'</w:t>
-      </w:r>
-      <w:r>
-        <w:rPr>
-          <w:rFonts w:eastAsia="Courier New" w:cs="Courier New" w:ascii="Courier New" w:hAnsi="Courier New"/>
-          <w:color w:val="CCCCCC"/>
-          <w:sz w:val="21"/>
-          <w:szCs w:val="21"/>
-        </w:rPr>
-        <w:t>,</w:t>
-      </w:r>
-      <w:r>
-        <w:rPr>
-          <w:rFonts w:eastAsia="Courier New" w:cs="Courier New" w:ascii="Courier New" w:hAnsi="Courier New"/>
+          <w:shd w:fill="1F1F1F" w:val="clear"/>
+        </w:rPr>
+        <w:t>"escolha"</w:t>
+      </w:r>
+      <w:r>
+        <w:rPr>
+          <w:rFonts w:ascii="Droid Sans Mono;monospace;monospace" w:hAnsi="Droid Sans Mono;monospace;monospace"/>
+          <w:b w:val="false"/>
+          <w:color w:val="CCCCCC"/>
+          <w:sz w:val="21"/>
+          <w:shd w:fill="1F1F1F" w:val="clear"/>
+        </w:rPr>
+        <w:t xml:space="preserve">, </w:t>
+      </w:r>
+      <w:r>
+        <w:rPr>
+          <w:rFonts w:ascii="Droid Sans Mono;monospace;monospace" w:hAnsi="Droid Sans Mono;monospace;monospace"/>
+          <w:b w:val="false"/>
+          <w:color w:val="9CDCFE"/>
+          <w:sz w:val="21"/>
+          <w:shd w:fill="1F1F1F" w:val="clear"/>
+        </w:rPr>
+        <w:t>choices</w:t>
+      </w:r>
+      <w:r>
+        <w:rPr>
+          <w:rFonts w:ascii="Droid Sans Mono;monospace;monospace" w:hAnsi="Droid Sans Mono;monospace;monospace"/>
+          <w:b w:val="false"/>
+          <w:color w:val="D4D4D4"/>
+          <w:sz w:val="21"/>
+          <w:shd w:fill="1F1F1F" w:val="clear"/>
+        </w:rPr>
+        <w:t>=</w:t>
+      </w:r>
+      <w:r>
+        <w:rPr>
+          <w:rFonts w:ascii="Droid Sans Mono;monospace;monospace" w:hAnsi="Droid Sans Mono;monospace;monospace"/>
+          <w:b w:val="false"/>
+          <w:color w:val="9CDCFE"/>
+          <w:sz w:val="21"/>
+          <w:shd w:fill="1F1F1F" w:val="clear"/>
+        </w:rPr>
+        <w:t>options_choices</w:t>
+      </w:r>
+      <w:r>
+        <w:rPr>
+          <w:rFonts w:ascii="Droid Sans Mono;monospace;monospace" w:hAnsi="Droid Sans Mono;monospace;monospace"/>
+          <w:b w:val="false"/>
+          <w:color w:val="CCCCCC"/>
+          <w:sz w:val="21"/>
+          <w:shd w:fill="1F1F1F" w:val="clear"/>
+        </w:rPr>
+        <w:t>)</w:t>
+      </w:r>
+    </w:p>
+    <w:p>
+      <w:pPr>
+        <w:pStyle w:val="Normal"/>
+        <w:shd w:val="clear" w:fill="1F1F1F"/>
+        <w:spacing w:lineRule="auto" w:line="324"/>
+        <w:rPr>
+          <w:rFonts w:ascii="Courier New" w:hAnsi="Courier New" w:eastAsia="Courier New" w:cs="Courier New"/>
+          <w:color w:val="CCCCCC"/>
+          <w:sz w:val="21"/>
+          <w:szCs w:val="21"/>
+        </w:rPr>
+      </w:pPr>
+      <w:r>
+        <w:rPr>
+          <w:rFonts w:ascii="Droid Sans Mono;monospace;monospace" w:hAnsi="Droid Sans Mono;monospace;monospace"/>
+          <w:b w:val="false"/>
+          <w:color w:val="9CDCFE"/>
+          <w:sz w:val="21"/>
+          <w:shd w:fill="1F1F1F" w:val="clear"/>
+        </w:rPr>
+        <w:t>escolha_radio</w:t>
+      </w:r>
+      <w:r>
+        <w:rPr>
+          <w:rFonts w:ascii="Droid Sans Mono;monospace;monospace" w:hAnsi="Droid Sans Mono;monospace;monospace"/>
+          <w:b w:val="false"/>
+          <w:color w:val="CCCCCC"/>
+          <w:sz w:val="21"/>
+          <w:shd w:fill="1F1F1F" w:val="clear"/>
+        </w:rPr>
+        <w:t xml:space="preserve"> </w:t>
+      </w:r>
+      <w:r>
+        <w:rPr>
+          <w:rFonts w:ascii="Droid Sans Mono;monospace;monospace" w:hAnsi="Droid Sans Mono;monospace;monospace"/>
+          <w:b w:val="false"/>
+          <w:color w:val="D4D4D4"/>
+          <w:sz w:val="21"/>
+          <w:shd w:fill="1F1F1F" w:val="clear"/>
+        </w:rPr>
+        <w:t>=</w:t>
+      </w:r>
+      <w:r>
+        <w:rPr>
+          <w:rFonts w:ascii="Droid Sans Mono;monospace;monospace" w:hAnsi="Droid Sans Mono;monospace;monospace"/>
+          <w:b w:val="false"/>
+          <w:color w:val="CCCCCC"/>
+          <w:sz w:val="21"/>
+          <w:shd w:fill="1F1F1F" w:val="clear"/>
+        </w:rPr>
+        <w:t xml:space="preserve"> </w:t>
+      </w:r>
+      <w:r>
+        <w:rPr>
+          <w:rFonts w:ascii="Droid Sans Mono;monospace;monospace" w:hAnsi="Droid Sans Mono;monospace;monospace"/>
+          <w:b w:val="false"/>
+          <w:color w:val="4EC9B0"/>
+          <w:sz w:val="21"/>
+          <w:shd w:fill="1F1F1F" w:val="clear"/>
+        </w:rPr>
+        <w:t>models</w:t>
+      </w:r>
+      <w:r>
+        <w:rPr>
+          <w:rFonts w:ascii="Droid Sans Mono;monospace;monospace" w:hAnsi="Droid Sans Mono;monospace;monospace"/>
+          <w:b w:val="false"/>
+          <w:color w:val="CCCCCC"/>
+          <w:sz w:val="21"/>
+          <w:shd w:fill="1F1F1F" w:val="clear"/>
+        </w:rPr>
+        <w:t>.</w:t>
+      </w:r>
+      <w:r>
+        <w:rPr>
+          <w:rFonts w:ascii="Droid Sans Mono;monospace;monospace" w:hAnsi="Droid Sans Mono;monospace;monospace"/>
+          <w:b w:val="false"/>
+          <w:color w:val="4EC9B0"/>
+          <w:sz w:val="21"/>
+          <w:shd w:fill="1F1F1F" w:val="clear"/>
+        </w:rPr>
+        <w:t>CharField</w:t>
+      </w:r>
+      <w:r>
+        <w:rPr>
+          <w:rFonts w:ascii="Droid Sans Mono;monospace;monospace" w:hAnsi="Droid Sans Mono;monospace;monospace"/>
+          <w:b w:val="false"/>
+          <w:color w:val="CCCCCC"/>
+          <w:sz w:val="21"/>
+          <w:shd w:fill="1F1F1F" w:val="clear"/>
+        </w:rPr>
+        <w:t>(</w:t>
+      </w:r>
+      <w:r>
+        <w:rPr>
+          <w:rFonts w:ascii="Droid Sans Mono;monospace;monospace" w:hAnsi="Droid Sans Mono;monospace;monospace"/>
+          <w:b w:val="false"/>
           <w:color w:val="CE9178"/>
           <w:sz w:val="21"/>
-          <w:szCs w:val="21"/>
-        </w:rPr>
-        <w:t>'Boolean'</w:t>
-      </w:r>
-      <w:r>
-        <w:rPr>
-          <w:rFonts w:eastAsia="Courier New" w:cs="Courier New" w:ascii="Courier New" w:hAnsi="Courier New"/>
-          <w:color w:val="CCCCCC"/>
-          <w:sz w:val="21"/>
-          <w:szCs w:val="21"/>
-        </w:rPr>
-        <w:t>,</w:t>
-      </w:r>
-      <w:r>
-        <w:rPr>
-          <w:rFonts w:eastAsia="Courier New" w:cs="Courier New" w:ascii="Courier New" w:hAnsi="Courier New"/>
+          <w:shd w:fill="1F1F1F" w:val="clear"/>
+        </w:rPr>
+        <w:t>"escolharadio"</w:t>
+      </w:r>
+      <w:r>
+        <w:rPr>
+          <w:rFonts w:ascii="Droid Sans Mono;monospace;monospace" w:hAnsi="Droid Sans Mono;monospace;monospace"/>
+          <w:b w:val="false"/>
+          <w:color w:val="CCCCCC"/>
+          <w:sz w:val="21"/>
+          <w:shd w:fill="1F1F1F" w:val="clear"/>
+        </w:rPr>
+        <w:t xml:space="preserve">, </w:t>
+      </w:r>
+      <w:r>
+        <w:rPr>
+          <w:rFonts w:ascii="Droid Sans Mono;monospace;monospace" w:hAnsi="Droid Sans Mono;monospace;monospace"/>
+          <w:b w:val="false"/>
+          <w:color w:val="9CDCFE"/>
+          <w:sz w:val="21"/>
+          <w:shd w:fill="1F1F1F" w:val="clear"/>
+        </w:rPr>
+        <w:t>null</w:t>
+      </w:r>
+      <w:r>
+        <w:rPr>
+          <w:rFonts w:ascii="Droid Sans Mono;monospace;monospace" w:hAnsi="Droid Sans Mono;monospace;monospace"/>
+          <w:b w:val="false"/>
+          <w:color w:val="D4D4D4"/>
+          <w:sz w:val="21"/>
+          <w:shd w:fill="1F1F1F" w:val="clear"/>
+        </w:rPr>
+        <w:t>=</w:t>
+      </w:r>
+      <w:r>
+        <w:rPr>
+          <w:rFonts w:ascii="Droid Sans Mono;monospace;monospace" w:hAnsi="Droid Sans Mono;monospace;monospace"/>
+          <w:b w:val="false"/>
+          <w:color w:val="569CD6"/>
+          <w:sz w:val="21"/>
+          <w:shd w:fill="1F1F1F" w:val="clear"/>
+        </w:rPr>
+        <w:t>False</w:t>
+      </w:r>
+      <w:r>
+        <w:rPr>
+          <w:rFonts w:ascii="Droid Sans Mono;monospace;monospace" w:hAnsi="Droid Sans Mono;monospace;monospace"/>
+          <w:b w:val="false"/>
+          <w:color w:val="CCCCCC"/>
+          <w:sz w:val="21"/>
+          <w:shd w:fill="1F1F1F" w:val="clear"/>
+        </w:rPr>
+        <w:t xml:space="preserve">, </w:t>
+      </w:r>
+      <w:r>
+        <w:rPr>
+          <w:rFonts w:ascii="Droid Sans Mono;monospace;monospace" w:hAnsi="Droid Sans Mono;monospace;monospace"/>
+          <w:b w:val="false"/>
+          <w:color w:val="9CDCFE"/>
+          <w:sz w:val="21"/>
+          <w:shd w:fill="1F1F1F" w:val="clear"/>
+        </w:rPr>
+        <w:t>choices</w:t>
+      </w:r>
+      <w:r>
+        <w:rPr>
+          <w:rFonts w:ascii="Droid Sans Mono;monospace;monospace" w:hAnsi="Droid Sans Mono;monospace;monospace"/>
+          <w:b w:val="false"/>
+          <w:color w:val="CCCCCC"/>
+          <w:sz w:val="21"/>
+          <w:shd w:fill="1F1F1F" w:val="clear"/>
+        </w:rPr>
+        <w:t xml:space="preserve"> </w:t>
+      </w:r>
+      <w:r>
+        <w:rPr>
+          <w:rFonts w:ascii="Droid Sans Mono;monospace;monospace" w:hAnsi="Droid Sans Mono;monospace;monospace"/>
+          <w:b w:val="false"/>
+          <w:color w:val="D4D4D4"/>
+          <w:sz w:val="21"/>
+          <w:shd w:fill="1F1F1F" w:val="clear"/>
+        </w:rPr>
+        <w:t>=</w:t>
+      </w:r>
+      <w:r>
+        <w:rPr>
+          <w:rFonts w:ascii="Droid Sans Mono;monospace;monospace" w:hAnsi="Droid Sans Mono;monospace;monospace"/>
+          <w:b w:val="false"/>
+          <w:color w:val="CCCCCC"/>
+          <w:sz w:val="21"/>
+          <w:shd w:fill="1F1F1F" w:val="clear"/>
+        </w:rPr>
+        <w:t xml:space="preserve"> </w:t>
+      </w:r>
+      <w:r>
+        <w:rPr>
+          <w:rFonts w:ascii="Droid Sans Mono;monospace;monospace" w:hAnsi="Droid Sans Mono;monospace;monospace"/>
+          <w:b w:val="false"/>
+          <w:color w:val="9CDCFE"/>
+          <w:sz w:val="21"/>
+          <w:shd w:fill="1F1F1F" w:val="clear"/>
+        </w:rPr>
+        <w:t>CHOICES</w:t>
+      </w:r>
+      <w:r>
+        <w:rPr>
+          <w:rFonts w:ascii="Droid Sans Mono;monospace;monospace" w:hAnsi="Droid Sans Mono;monospace;monospace"/>
+          <w:b w:val="false"/>
+          <w:color w:val="CCCCCC"/>
+          <w:sz w:val="21"/>
+          <w:shd w:fill="1F1F1F" w:val="clear"/>
+        </w:rPr>
+        <w:t>)</w:t>
+      </w:r>
+    </w:p>
+    <w:p>
+      <w:pPr>
+        <w:pStyle w:val="Normal"/>
+        <w:shd w:val="clear" w:fill="1F1F1F"/>
+        <w:spacing w:lineRule="auto" w:line="324"/>
+        <w:rPr>
+          <w:rFonts w:ascii="Courier New" w:hAnsi="Courier New" w:eastAsia="Courier New" w:cs="Courier New"/>
+          <w:color w:val="CCCCCC"/>
+          <w:sz w:val="21"/>
+          <w:szCs w:val="21"/>
+        </w:rPr>
+      </w:pPr>
+      <w:r>
+        <w:rPr>
+          <w:rFonts w:ascii="Droid Sans Mono;monospace;monospace" w:hAnsi="Droid Sans Mono;monospace;monospace"/>
+          <w:b w:val="false"/>
+          <w:color w:val="569CD6"/>
+          <w:sz w:val="21"/>
+          <w:shd w:fill="1F1F1F" w:val="clear"/>
+        </w:rPr>
+        <w:t>def</w:t>
+      </w:r>
+      <w:r>
+        <w:rPr>
+          <w:rFonts w:ascii="Droid Sans Mono;monospace;monospace" w:hAnsi="Droid Sans Mono;monospace;monospace"/>
+          <w:b w:val="false"/>
+          <w:color w:val="CCCCCC"/>
+          <w:sz w:val="21"/>
+          <w:shd w:fill="1F1F1F" w:val="clear"/>
+        </w:rPr>
+        <w:t xml:space="preserve"> </w:t>
+      </w:r>
+      <w:r>
+        <w:rPr>
+          <w:rFonts w:ascii="Droid Sans Mono;monospace;monospace" w:hAnsi="Droid Sans Mono;monospace;monospace"/>
+          <w:b w:val="false"/>
+          <w:color w:val="DCDCAA"/>
+          <w:sz w:val="21"/>
+          <w:shd w:fill="1F1F1F" w:val="clear"/>
+        </w:rPr>
+        <w:t>get_detalhe</w:t>
+      </w:r>
+      <w:r>
+        <w:rPr>
+          <w:rFonts w:ascii="Droid Sans Mono;monospace;monospace" w:hAnsi="Droid Sans Mono;monospace;monospace"/>
+          <w:b w:val="false"/>
+          <w:color w:val="CCCCCC"/>
+          <w:sz w:val="21"/>
+          <w:shd w:fill="1F1F1F" w:val="clear"/>
+        </w:rPr>
+        <w:t>(</w:t>
+      </w:r>
+      <w:r>
+        <w:rPr>
+          <w:rFonts w:ascii="Droid Sans Mono;monospace;monospace" w:hAnsi="Droid Sans Mono;monospace;monospace"/>
+          <w:b w:val="false"/>
+          <w:color w:val="9CDCFE"/>
+          <w:sz w:val="21"/>
+          <w:shd w:fill="1F1F1F" w:val="clear"/>
+        </w:rPr>
+        <w:t>self</w:t>
+      </w:r>
+      <w:r>
+        <w:rPr>
+          <w:rFonts w:ascii="Droid Sans Mono;monospace;monospace" w:hAnsi="Droid Sans Mono;monospace;monospace"/>
+          <w:b w:val="false"/>
+          <w:color w:val="CCCCCC"/>
+          <w:sz w:val="21"/>
+          <w:shd w:fill="1F1F1F" w:val="clear"/>
+        </w:rPr>
+        <w:t>):</w:t>
+      </w:r>
+    </w:p>
+    <w:p>
+      <w:pPr>
+        <w:pStyle w:val="Normal"/>
+        <w:shd w:val="clear" w:fill="1F1F1F"/>
+        <w:spacing w:lineRule="auto" w:line="324"/>
+        <w:rPr>
+          <w:rFonts w:ascii="Courier New" w:hAnsi="Courier New" w:eastAsia="Courier New" w:cs="Courier New"/>
+          <w:color w:val="CCCCCC"/>
+          <w:sz w:val="21"/>
+          <w:szCs w:val="21"/>
+        </w:rPr>
+      </w:pPr>
+      <w:r>
+        <w:rPr>
+          <w:rFonts w:ascii="Droid Sans Mono;monospace;monospace" w:hAnsi="Droid Sans Mono;monospace;monospace"/>
+          <w:b w:val="false"/>
+          <w:color w:val="C586C0"/>
+          <w:sz w:val="21"/>
+          <w:shd w:fill="1F1F1F" w:val="clear"/>
+        </w:rPr>
+        <w:t>return</w:t>
+      </w:r>
+      <w:r>
+        <w:rPr>
+          <w:rFonts w:ascii="Droid Sans Mono;monospace;monospace" w:hAnsi="Droid Sans Mono;monospace;monospace"/>
+          <w:b w:val="false"/>
+          <w:color w:val="CCCCCC"/>
+          <w:sz w:val="21"/>
+          <w:shd w:fill="1F1F1F" w:val="clear"/>
+        </w:rPr>
+        <w:t xml:space="preserve"> </w:t>
+      </w:r>
+      <w:r>
+        <w:rPr>
+          <w:rFonts w:ascii="Droid Sans Mono;monospace;monospace" w:hAnsi="Droid Sans Mono;monospace;monospace"/>
+          <w:b w:val="false"/>
+          <w:color w:val="569CD6"/>
+          <w:sz w:val="21"/>
+          <w:shd w:fill="1F1F1F" w:val="clear"/>
+        </w:rPr>
+        <w:t>f</w:t>
+      </w:r>
+      <w:r>
+        <w:rPr>
+          <w:rFonts w:ascii="Droid Sans Mono;monospace;monospace" w:hAnsi="Droid Sans Mono;monospace;monospace"/>
+          <w:b w:val="false"/>
           <w:color w:val="CE9178"/>
           <w:sz w:val="21"/>
-          <w:szCs w:val="21"/>
-        </w:rPr>
-        <w:t>'lista'</w:t>
-      </w:r>
-      <w:r>
-        <w:rPr>
-          <w:rFonts w:eastAsia="Courier New" w:cs="Courier New" w:ascii="Courier New" w:hAnsi="Courier New"/>
-          <w:color w:val="CCCCCC"/>
-          <w:sz w:val="21"/>
-          <w:szCs w:val="21"/>
-        </w:rPr>
-        <w:t>,</w:t>
-      </w:r>
-      <w:r>
-        <w:rPr>
-          <w:rFonts w:eastAsia="Courier New" w:cs="Courier New" w:ascii="Courier New" w:hAnsi="Courier New"/>
+          <w:shd w:fill="1F1F1F" w:val="clear"/>
+        </w:rPr>
+        <w:t>'/teste/</w:t>
+      </w:r>
+      <w:r>
+        <w:rPr>
+          <w:rFonts w:ascii="Droid Sans Mono;monospace;monospace" w:hAnsi="Droid Sans Mono;monospace;monospace"/>
+          <w:b w:val="false"/>
+          <w:color w:val="569CD6"/>
+          <w:sz w:val="21"/>
+          <w:shd w:fill="1F1F1F" w:val="clear"/>
+        </w:rPr>
+        <w:t>{</w:t>
+      </w:r>
+      <w:r>
+        <w:rPr>
+          <w:rFonts w:ascii="Droid Sans Mono;monospace;monospace" w:hAnsi="Droid Sans Mono;monospace;monospace"/>
+          <w:b w:val="false"/>
+          <w:color w:val="9CDCFE"/>
+          <w:sz w:val="21"/>
+          <w:shd w:fill="1F1F1F" w:val="clear"/>
+        </w:rPr>
+        <w:t>self</w:t>
+      </w:r>
+      <w:r>
+        <w:rPr>
+          <w:rFonts w:ascii="Droid Sans Mono;monospace;monospace" w:hAnsi="Droid Sans Mono;monospace;monospace"/>
+          <w:b w:val="false"/>
+          <w:color w:val="CCCCCC"/>
+          <w:sz w:val="21"/>
+          <w:shd w:fill="1F1F1F" w:val="clear"/>
+        </w:rPr>
+        <w:t>.</w:t>
+      </w:r>
+      <w:r>
+        <w:rPr>
+          <w:rFonts w:ascii="Droid Sans Mono;monospace;monospace" w:hAnsi="Droid Sans Mono;monospace;monospace"/>
+          <w:b w:val="false"/>
+          <w:color w:val="9CDCFE"/>
+          <w:sz w:val="21"/>
+          <w:shd w:fill="1F1F1F" w:val="clear"/>
+        </w:rPr>
+        <w:t>id</w:t>
+      </w:r>
+      <w:r>
+        <w:rPr>
+          <w:rFonts w:ascii="Droid Sans Mono;monospace;monospace" w:hAnsi="Droid Sans Mono;monospace;monospace"/>
+          <w:b w:val="false"/>
+          <w:color w:val="569CD6"/>
+          <w:sz w:val="21"/>
+          <w:shd w:fill="1F1F1F" w:val="clear"/>
+        </w:rPr>
+        <w:t>}</w:t>
+      </w:r>
+      <w:r>
+        <w:rPr>
+          <w:rFonts w:ascii="Droid Sans Mono;monospace;monospace" w:hAnsi="Droid Sans Mono;monospace;monospace"/>
+          <w:b w:val="false"/>
           <w:color w:val="CE9178"/>
           <w:sz w:val="21"/>
-          <w:szCs w:val="21"/>
-        </w:rPr>
-        <w:t>'escolha_radio'</w:t>
-      </w:r>
-      <w:r>
-        <w:rPr>
-          <w:rFonts w:eastAsia="Courier New" w:cs="Courier New" w:ascii="Courier New" w:hAnsi="Courier New"/>
-          <w:color w:val="CCCCCC"/>
-          <w:sz w:val="21"/>
-          <w:szCs w:val="21"/>
-        </w:rPr>
-        <w:t>)</w:t>
-      </w:r>
-    </w:p>
-    <w:p>
-      <w:pPr>
-        <w:pStyle w:val="LOnormal"/>
-        <w:shd w:val="clear" w:fill="1F1F1F"/>
-        <w:spacing w:lineRule="auto" w:line="324"/>
-        <w:rPr>
-          <w:rFonts w:ascii="Courier New" w:hAnsi="Courier New" w:eastAsia="Courier New" w:cs="Courier New"/>
-          <w:color w:val="CCCCCC"/>
-          <w:sz w:val="21"/>
-          <w:szCs w:val="21"/>
-        </w:rPr>
-      </w:pPr>
-      <w:r>
-        <w:rPr>
-          <w:rFonts w:eastAsia="Courier New" w:cs="Courier New" w:ascii="Courier New" w:hAnsi="Courier New"/>
-          <w:color w:val="CCCCCC"/>
-          <w:sz w:val="21"/>
-          <w:szCs w:val="21"/>
-        </w:rPr>
-        <w:t xml:space="preserve">        </w:t>
-      </w:r>
-      <w:r>
-        <w:rPr>
-          <w:rFonts w:eastAsia="Courier New" w:cs="Courier New" w:ascii="Courier New" w:hAnsi="Courier New"/>
-          <w:color w:val="CCCCCC"/>
-          <w:sz w:val="21"/>
-          <w:szCs w:val="21"/>
-        </w:rPr>
-        <w:t xml:space="preserve">widgets </w:t>
-      </w:r>
-      <w:r>
-        <w:rPr>
-          <w:rFonts w:eastAsia="Courier New" w:cs="Courier New" w:ascii="Courier New" w:hAnsi="Courier New"/>
-          <w:color w:val="D4D4D4"/>
-          <w:sz w:val="21"/>
-          <w:szCs w:val="21"/>
-        </w:rPr>
-        <w:t>=</w:t>
-      </w:r>
-      <w:r>
-        <w:rPr>
-          <w:rFonts w:eastAsia="Courier New" w:cs="Courier New" w:ascii="Courier New" w:hAnsi="Courier New"/>
-          <w:color w:val="CCCCCC"/>
-          <w:sz w:val="21"/>
-          <w:szCs w:val="21"/>
-        </w:rPr>
-        <w:t xml:space="preserve"> {</w:t>
-      </w:r>
-    </w:p>
-    <w:p>
-      <w:pPr>
-        <w:pStyle w:val="LOnormal"/>
-        <w:shd w:val="clear" w:fill="1F1F1F"/>
-        <w:spacing w:lineRule="auto" w:line="324"/>
-        <w:rPr>
-          <w:rFonts w:ascii="Courier New" w:hAnsi="Courier New" w:eastAsia="Courier New" w:cs="Courier New"/>
-          <w:color w:val="CCCCCC"/>
-          <w:sz w:val="21"/>
-          <w:szCs w:val="21"/>
-        </w:rPr>
-      </w:pPr>
-      <w:r>
-        <w:rPr>
-          <w:rFonts w:eastAsia="Courier New" w:cs="Courier New" w:ascii="Courier New" w:hAnsi="Courier New"/>
-          <w:color w:val="CCCCCC"/>
-          <w:sz w:val="21"/>
-          <w:szCs w:val="21"/>
-        </w:rPr>
-        <w:t xml:space="preserve">           </w:t>
-      </w:r>
-      <w:r>
-        <w:rPr>
-          <w:rFonts w:eastAsia="Courier New" w:cs="Courier New" w:ascii="Courier New" w:hAnsi="Courier New"/>
-          <w:color w:val="CE9178"/>
-          <w:sz w:val="21"/>
-          <w:szCs w:val="21"/>
-        </w:rPr>
-        <w:t>'Boolean'</w:t>
-      </w:r>
-      <w:r>
-        <w:rPr>
-          <w:rFonts w:eastAsia="Courier New" w:cs="Courier New" w:ascii="Courier New" w:hAnsi="Courier New"/>
-          <w:color w:val="CCCCCC"/>
-          <w:sz w:val="21"/>
-          <w:szCs w:val="21"/>
-        </w:rPr>
-        <w:t>: forms.CheckboxInput(</w:t>
-      </w:r>
-      <w:r>
-        <w:rPr>
-          <w:rFonts w:eastAsia="Courier New" w:cs="Courier New" w:ascii="Courier New" w:hAnsi="Courier New"/>
-          <w:color w:val="9CDCFE"/>
-          <w:sz w:val="21"/>
-          <w:szCs w:val="21"/>
-        </w:rPr>
-        <w:t>attrs</w:t>
-      </w:r>
-      <w:r>
-        <w:rPr>
-          <w:rFonts w:eastAsia="Courier New" w:cs="Courier New" w:ascii="Courier New" w:hAnsi="Courier New"/>
-          <w:color w:val="D4D4D4"/>
-          <w:sz w:val="21"/>
-          <w:szCs w:val="21"/>
-        </w:rPr>
-        <w:t>=</w:t>
-      </w:r>
-      <w:r>
-        <w:rPr>
-          <w:rFonts w:eastAsia="Courier New" w:cs="Courier New" w:ascii="Courier New" w:hAnsi="Courier New"/>
-          <w:color w:val="CCCCCC"/>
-          <w:sz w:val="21"/>
-          <w:szCs w:val="21"/>
-        </w:rPr>
-        <w:t>{</w:t>
-      </w:r>
-      <w:r>
-        <w:rPr>
-          <w:rFonts w:eastAsia="Courier New" w:cs="Courier New" w:ascii="Courier New" w:hAnsi="Courier New"/>
-          <w:color w:val="CE9178"/>
-          <w:sz w:val="21"/>
-          <w:szCs w:val="21"/>
-        </w:rPr>
-        <w:t>'class'</w:t>
-      </w:r>
-      <w:r>
-        <w:rPr>
-          <w:rFonts w:eastAsia="Courier New" w:cs="Courier New" w:ascii="Courier New" w:hAnsi="Courier New"/>
-          <w:color w:val="CCCCCC"/>
-          <w:sz w:val="21"/>
-          <w:szCs w:val="21"/>
-        </w:rPr>
-        <w:t xml:space="preserve">: </w:t>
-      </w:r>
-      <w:r>
-        <w:rPr>
-          <w:rFonts w:eastAsia="Courier New" w:cs="Courier New" w:ascii="Courier New" w:hAnsi="Courier New"/>
-          <w:color w:val="CE9178"/>
-          <w:sz w:val="21"/>
-          <w:szCs w:val="21"/>
-        </w:rPr>
-        <w:t>'form-check-input'</w:t>
-      </w:r>
-      <w:r>
-        <w:rPr>
-          <w:rFonts w:eastAsia="Courier New" w:cs="Courier New" w:ascii="Courier New" w:hAnsi="Courier New"/>
-          <w:color w:val="CCCCCC"/>
-          <w:sz w:val="21"/>
-          <w:szCs w:val="21"/>
-        </w:rPr>
-        <w:t>}),</w:t>
-      </w:r>
-    </w:p>
-    <w:p>
-      <w:pPr>
-        <w:pStyle w:val="LOnormal"/>
-        <w:shd w:val="clear" w:fill="1F1F1F"/>
-        <w:spacing w:lineRule="auto" w:line="324"/>
-        <w:rPr>
-          <w:rFonts w:ascii="Courier New" w:hAnsi="Courier New" w:eastAsia="Courier New" w:cs="Courier New"/>
-          <w:color w:val="CCCCCC"/>
-          <w:sz w:val="21"/>
-          <w:szCs w:val="21"/>
-        </w:rPr>
-      </w:pPr>
-      <w:r>
-        <w:rPr>
-          <w:rFonts w:eastAsia="Courier New" w:cs="Courier New" w:ascii="Courier New" w:hAnsi="Courier New"/>
-          <w:color w:val="CCCCCC"/>
-          <w:sz w:val="21"/>
-          <w:szCs w:val="21"/>
-        </w:rPr>
-        <w:t xml:space="preserve">           </w:t>
-      </w:r>
-      <w:r>
-        <w:rPr>
-          <w:rFonts w:eastAsia="Courier New" w:cs="Courier New" w:ascii="Courier New" w:hAnsi="Courier New"/>
-          <w:color w:val="CE9178"/>
-          <w:sz w:val="21"/>
-          <w:szCs w:val="21"/>
-        </w:rPr>
-        <w:t>'escolha_radio'</w:t>
-      </w:r>
-      <w:r>
-        <w:rPr>
-          <w:rFonts w:eastAsia="Courier New" w:cs="Courier New" w:ascii="Courier New" w:hAnsi="Courier New"/>
-          <w:color w:val="CCCCCC"/>
-          <w:sz w:val="21"/>
-          <w:szCs w:val="21"/>
-        </w:rPr>
-        <w:t>: forms.RadioSelect(</w:t>
-      </w:r>
-      <w:r>
-        <w:rPr>
-          <w:rFonts w:eastAsia="Courier New" w:cs="Courier New" w:ascii="Courier New" w:hAnsi="Courier New"/>
-          <w:color w:val="9CDCFE"/>
-          <w:sz w:val="21"/>
-          <w:szCs w:val="21"/>
-        </w:rPr>
-        <w:t>attrs</w:t>
-      </w:r>
-      <w:r>
-        <w:rPr>
-          <w:rFonts w:eastAsia="Courier New" w:cs="Courier New" w:ascii="Courier New" w:hAnsi="Courier New"/>
-          <w:color w:val="D4D4D4"/>
-          <w:sz w:val="21"/>
-          <w:szCs w:val="21"/>
-        </w:rPr>
-        <w:t>=</w:t>
-      </w:r>
-      <w:r>
-        <w:rPr>
-          <w:rFonts w:eastAsia="Courier New" w:cs="Courier New" w:ascii="Courier New" w:hAnsi="Courier New"/>
-          <w:color w:val="CCCCCC"/>
-          <w:sz w:val="21"/>
-          <w:szCs w:val="21"/>
-        </w:rPr>
-        <w:t>{</w:t>
-      </w:r>
-      <w:r>
-        <w:rPr>
-          <w:rFonts w:eastAsia="Courier New" w:cs="Courier New" w:ascii="Courier New" w:hAnsi="Courier New"/>
-          <w:color w:val="CE9178"/>
-          <w:sz w:val="21"/>
-          <w:szCs w:val="21"/>
-        </w:rPr>
-        <w:t>'class'</w:t>
-      </w:r>
-      <w:r>
-        <w:rPr>
-          <w:rFonts w:eastAsia="Courier New" w:cs="Courier New" w:ascii="Courier New" w:hAnsi="Courier New"/>
-          <w:color w:val="CCCCCC"/>
-          <w:sz w:val="21"/>
-          <w:szCs w:val="21"/>
-        </w:rPr>
-        <w:t xml:space="preserve">: </w:t>
-      </w:r>
-      <w:r>
-        <w:rPr>
-          <w:rFonts w:eastAsia="Courier New" w:cs="Courier New" w:ascii="Courier New" w:hAnsi="Courier New"/>
-          <w:color w:val="CE9178"/>
-          <w:sz w:val="21"/>
-          <w:szCs w:val="21"/>
-        </w:rPr>
-        <w:t>'form-check-input'</w:t>
-      </w:r>
-      <w:r>
-        <w:rPr>
-          <w:rFonts w:eastAsia="Courier New" w:cs="Courier New" w:ascii="Courier New" w:hAnsi="Courier New"/>
-          <w:color w:val="CCCCCC"/>
-          <w:sz w:val="21"/>
-          <w:szCs w:val="21"/>
-        </w:rPr>
-        <w:t>}),</w:t>
-      </w:r>
-    </w:p>
-    <w:p>
-      <w:pPr>
-        <w:pStyle w:val="LOnormal"/>
-        <w:shd w:val="clear" w:fill="1F1F1F"/>
-        <w:spacing w:lineRule="auto" w:line="324"/>
-        <w:rPr>
-          <w:rFonts w:ascii="Courier New" w:hAnsi="Courier New" w:eastAsia="Courier New" w:cs="Courier New"/>
-          <w:color w:val="CCCCCC"/>
-          <w:sz w:val="21"/>
-          <w:szCs w:val="21"/>
-        </w:rPr>
-      </w:pPr>
-      <w:r>
-        <w:rPr>
-          <w:rFonts w:eastAsia="Courier New" w:cs="Courier New" w:ascii="Courier New" w:hAnsi="Courier New"/>
-          <w:color w:val="CCCCCC"/>
-          <w:sz w:val="21"/>
-          <w:szCs w:val="21"/>
-        </w:rPr>
-        <w:t xml:space="preserve">       </w:t>
-      </w:r>
-      <w:r>
-        <w:rPr>
-          <w:rFonts w:eastAsia="Courier New" w:cs="Courier New" w:ascii="Courier New" w:hAnsi="Courier New"/>
-          <w:color w:val="CCCCCC"/>
-          <w:sz w:val="21"/>
-          <w:szCs w:val="21"/>
-        </w:rPr>
-        <w:t>}</w:t>
-      </w:r>
-    </w:p>
-    <w:p>
-      <w:pPr>
-        <w:pStyle w:val="LOnormal"/>
-        <w:shd w:val="clear" w:fill="1F1F1F"/>
-        <w:spacing w:lineRule="auto" w:line="324"/>
-        <w:rPr>
-          <w:rFonts w:ascii="Courier New" w:hAnsi="Courier New" w:eastAsia="Courier New" w:cs="Courier New"/>
-          <w:color w:val="CCCCCC"/>
-          <w:sz w:val="21"/>
-          <w:szCs w:val="21"/>
-        </w:rPr>
-      </w:pPr>
-      <w:r>
-        <w:rPr>
-          <w:rFonts w:eastAsia="Courier New" w:cs="Courier New" w:ascii="Courier New" w:hAnsi="Courier New"/>
-          <w:color w:val="CCCCCC"/>
-          <w:sz w:val="21"/>
-          <w:szCs w:val="21"/>
-        </w:rPr>
-        <w:t xml:space="preserve">        </w:t>
-      </w:r>
-      <w:r>
-        <w:rPr>
-          <w:rFonts w:eastAsia="Courier New" w:cs="Courier New" w:ascii="Courier New" w:hAnsi="Courier New"/>
-          <w:color w:val="CCCCCC"/>
-          <w:sz w:val="21"/>
-          <w:szCs w:val="21"/>
-        </w:rPr>
-        <w:t xml:space="preserve">field_order </w:t>
-      </w:r>
-      <w:r>
-        <w:rPr>
-          <w:rFonts w:eastAsia="Courier New" w:cs="Courier New" w:ascii="Courier New" w:hAnsi="Courier New"/>
-          <w:color w:val="D4D4D4"/>
-          <w:sz w:val="21"/>
-          <w:szCs w:val="21"/>
-        </w:rPr>
-        <w:t>=</w:t>
-      </w:r>
-      <w:r>
-        <w:rPr>
-          <w:rFonts w:eastAsia="Courier New" w:cs="Courier New" w:ascii="Courier New" w:hAnsi="Courier New"/>
-          <w:color w:val="CCCCCC"/>
-          <w:sz w:val="21"/>
-          <w:szCs w:val="21"/>
-        </w:rPr>
-        <w:t xml:space="preserve"> (</w:t>
-      </w:r>
-      <w:r>
-        <w:rPr>
-          <w:rFonts w:eastAsia="Courier New" w:cs="Courier New" w:ascii="Courier New" w:hAnsi="Courier New"/>
-          <w:color w:val="CE9178"/>
-          <w:sz w:val="21"/>
-          <w:szCs w:val="21"/>
-        </w:rPr>
-        <w:t>'texto'</w:t>
-      </w:r>
-      <w:r>
-        <w:rPr>
-          <w:rFonts w:eastAsia="Courier New" w:cs="Courier New" w:ascii="Courier New" w:hAnsi="Courier New"/>
-          <w:color w:val="CCCCCC"/>
-          <w:sz w:val="21"/>
-          <w:szCs w:val="21"/>
-        </w:rPr>
-        <w:t>,</w:t>
-      </w:r>
-      <w:r>
-        <w:rPr>
-          <w:rFonts w:eastAsia="Courier New" w:cs="Courier New" w:ascii="Courier New" w:hAnsi="Courier New"/>
-          <w:color w:val="CE9178"/>
-          <w:sz w:val="21"/>
-          <w:szCs w:val="21"/>
-        </w:rPr>
-        <w:t>'interio'</w:t>
-      </w:r>
-      <w:r>
-        <w:rPr>
-          <w:rFonts w:eastAsia="Courier New" w:cs="Courier New" w:ascii="Courier New" w:hAnsi="Courier New"/>
-          <w:color w:val="CCCCCC"/>
-          <w:sz w:val="21"/>
-          <w:szCs w:val="21"/>
-        </w:rPr>
-        <w:t>,</w:t>
-      </w:r>
-      <w:r>
-        <w:rPr>
-          <w:rFonts w:eastAsia="Courier New" w:cs="Courier New" w:ascii="Courier New" w:hAnsi="Courier New"/>
-          <w:color w:val="CE9178"/>
-          <w:sz w:val="21"/>
-          <w:szCs w:val="21"/>
-        </w:rPr>
-        <w:t>'Boolean'</w:t>
-      </w:r>
-      <w:r>
-        <w:rPr>
-          <w:rFonts w:eastAsia="Courier New" w:cs="Courier New" w:ascii="Courier New" w:hAnsi="Courier New"/>
-          <w:color w:val="CCCCCC"/>
-          <w:sz w:val="21"/>
-          <w:szCs w:val="21"/>
-        </w:rPr>
-        <w:t>,</w:t>
-      </w:r>
-      <w:r>
-        <w:rPr>
-          <w:rFonts w:eastAsia="Courier New" w:cs="Courier New" w:ascii="Courier New" w:hAnsi="Courier New"/>
-          <w:color w:val="CE9178"/>
-          <w:sz w:val="21"/>
-          <w:szCs w:val="21"/>
-        </w:rPr>
-        <w:t>'lista'</w:t>
-      </w:r>
-      <w:r>
-        <w:rPr>
-          <w:rFonts w:eastAsia="Courier New" w:cs="Courier New" w:ascii="Courier New" w:hAnsi="Courier New"/>
-          <w:color w:val="CCCCCC"/>
-          <w:sz w:val="21"/>
-          <w:szCs w:val="21"/>
-        </w:rPr>
-        <w:t>,</w:t>
-      </w:r>
-      <w:r>
-        <w:rPr>
-          <w:rFonts w:eastAsia="Courier New" w:cs="Courier New" w:ascii="Courier New" w:hAnsi="Courier New"/>
-          <w:color w:val="CE9178"/>
-          <w:sz w:val="21"/>
-          <w:szCs w:val="21"/>
-        </w:rPr>
-        <w:t>'escolha_radio'</w:t>
-      </w:r>
-      <w:r>
-        <w:rPr>
-          <w:rFonts w:eastAsia="Courier New" w:cs="Courier New" w:ascii="Courier New" w:hAnsi="Courier New"/>
-          <w:color w:val="CCCCCC"/>
-          <w:sz w:val="21"/>
-          <w:szCs w:val="21"/>
-        </w:rPr>
-        <w:t>)</w:t>
-      </w:r>
-    </w:p>
-    <w:p>
-      <w:pPr>
-        <w:pStyle w:val="LOnormal"/>
-        <w:shd w:val="clear" w:fill="1F1F1F"/>
-        <w:spacing w:lineRule="auto" w:line="324"/>
-        <w:rPr>
-          <w:rFonts w:ascii="Courier New" w:hAnsi="Courier New" w:eastAsia="Courier New" w:cs="Courier New"/>
-          <w:color w:val="CCCCCC"/>
-          <w:sz w:val="21"/>
-          <w:szCs w:val="21"/>
-        </w:rPr>
-      </w:pPr>
-      <w:r>
-        <w:rPr>
-          <w:rFonts w:eastAsia="Courier New" w:cs="Courier New" w:ascii="Courier New" w:hAnsi="Courier New"/>
-          <w:color w:val="CCCCCC"/>
-          <w:sz w:val="21"/>
-          <w:szCs w:val="21"/>
-        </w:rPr>
-      </w:r>
-    </w:p>
-    <w:p>
-      <w:pPr>
-        <w:pStyle w:val="LOnormal"/>
-        <w:shd w:val="clear" w:fill="1F1F1F"/>
-        <w:spacing w:lineRule="auto" w:line="324"/>
-        <w:rPr>
-          <w:rFonts w:ascii="Courier New" w:hAnsi="Courier New" w:eastAsia="Courier New" w:cs="Courier New"/>
-          <w:color w:val="CCCCCC"/>
-          <w:sz w:val="21"/>
-          <w:szCs w:val="21"/>
-        </w:rPr>
-      </w:pPr>
-      <w:r>
-        <w:rPr>
-          <w:rFonts w:eastAsia="Courier New" w:cs="Courier New" w:ascii="Courier New" w:hAnsi="Courier New"/>
-          <w:color w:val="CCCCCC"/>
-          <w:sz w:val="21"/>
-          <w:szCs w:val="21"/>
-        </w:rPr>
-      </w:r>
-    </w:p>
-    <w:p>
-      <w:pPr>
-        <w:pStyle w:val="LOnormal"/>
-        <w:shd w:val="clear" w:fill="1F1F1F"/>
-        <w:spacing w:lineRule="auto" w:line="324"/>
-        <w:rPr>
-          <w:rFonts w:ascii="Courier New" w:hAnsi="Courier New" w:eastAsia="Courier New" w:cs="Courier New"/>
-          <w:color w:val="569CD6"/>
-          <w:sz w:val="21"/>
-          <w:szCs w:val="21"/>
-        </w:rPr>
-      </w:pPr>
-      <w:r>
-        <w:rPr>
-          <w:rFonts w:eastAsia="Courier New" w:cs="Courier New" w:ascii="Courier New" w:hAnsi="Courier New"/>
-          <w:color w:val="569CD6"/>
-          <w:sz w:val="21"/>
-          <w:szCs w:val="21"/>
-        </w:rPr>
+          <w:shd w:fill="1F1F1F" w:val="clear"/>
+        </w:rPr>
+        <w:t>'</w:t>
       </w:r>
     </w:p>
     <w:p>
@@ -3402,31 +4711,7 @@
           <w:sz w:val="21"/>
           <w:szCs w:val="21"/>
         </w:rPr>
-        <w:t xml:space="preserve">Chamado inserttest para conseguir pegar todas as variaveis dentro da classe Teste , coloque dentro de </w:t>
-      </w:r>
-      <w:r>
-        <w:rPr>
-          <w:rFonts w:eastAsia="Courier New" w:cs="Courier New" w:ascii="Courier New" w:hAnsi="Courier New"/>
-          <w:sz w:val="21"/>
-          <w:szCs w:val="21"/>
-        </w:rPr>
-        <w:t>APP/</w:t>
-      </w:r>
-      <w:r>
-        <w:rPr>
-          <w:rFonts w:eastAsia="Courier New" w:cs="Courier New" w:ascii="Courier New" w:hAnsi="Courier New"/>
-          <w:sz w:val="21"/>
-          <w:szCs w:val="21"/>
-        </w:rPr>
-        <w:t xml:space="preserve">views.py </w:t>
-      </w:r>
-      <w:r>
-        <w:rPr>
-          <w:rFonts w:eastAsia="Courier New" w:cs="Courier New" w:ascii="Courier New" w:hAnsi="Courier New"/>
-          <w:sz w:val="21"/>
-          <w:szCs w:val="21"/>
-        </w:rPr>
-        <w:t>mas antes adicion esses imports no views.py</w:t>
+        <w:t>Chamado inserttest para conseguir pegar todas as variaveis dentro da classe Teste , coloque dentro de APP/views.py mas antes adicion esses imports no views.py</w:t>
       </w:r>
     </w:p>
     <w:p>
@@ -4748,11 +6033,9 @@
       </w:pPr>
       <w:r>
         <w:rPr>
-          <w:rFonts w:ascii="Droid Sans Mono;monospace;monospace" w:hAnsi="Droid Sans Mono;monospace;monospace"/>
-          <w:b w:val="false"/>
-          <w:color w:val="CCCCCC"/>
-          <w:sz w:val="21"/>
-          <w:shd w:fill="1F1F1F" w:val="clear"/>
+          <w:rFonts w:eastAsia="Courier New" w:cs="Courier New" w:ascii="Courier New" w:hAnsi="Courier New"/>
+          <w:sz w:val="21"/>
+          <w:szCs w:val="21"/>
         </w:rPr>
       </w:r>
     </w:p>
@@ -4808,7 +6091,11 @@
         </w:rPr>
       </w:pPr>
       <w:r>
-        <w:rPr/>
+        <w:rPr>
+          <w:rFonts w:eastAsia="Courier New" w:cs="Courier New" w:ascii="Courier New" w:hAnsi="Courier New"/>
+          <w:sz w:val="21"/>
+          <w:szCs w:val="21"/>
+        </w:rPr>
       </w:r>
     </w:p>
     <w:p>
@@ -5909,35 +7196,7 @@
           <w:sz w:val="21"/>
           <w:szCs w:val="21"/>
         </w:rPr>
-        <w:t>Antes de criar os principais htmls, vamos criar uma html que servirá de base para todas as paginas htmls, que serviria somente para a parte estetica, devo pedir que dentro da Pasta App e colocar a pasta static que vai estar dentro do nosso github, so precisa abrir nosso codigo, e procurar trabalho/APP/static.</w:t>
-      </w:r>
-      <w:r>
-        <w:rPr>
-          <w:sz w:val="21"/>
-          <w:szCs w:val="21"/>
-        </w:rPr>
-        <w:t xml:space="preserve">zip, descompactar ela </w:t>
-      </w:r>
-      <w:r>
-        <w:rPr>
-          <w:sz w:val="21"/>
-          <w:szCs w:val="21"/>
-        </w:rPr>
-        <w:t xml:space="preserve"> , depois crie dentro de templates , </w:t>
-      </w:r>
-      <w:r>
-        <w:rPr>
-          <w:sz w:val="21"/>
-          <w:szCs w:val="21"/>
-        </w:rPr>
-        <w:t xml:space="preserve">com os nomes </w:t>
-      </w:r>
-      <w:r>
-        <w:rPr>
-          <w:sz w:val="21"/>
-          <w:szCs w:val="21"/>
-        </w:rPr>
-        <w:t>Base.html</w:t>
+        <w:t>Antes de criar os principais htmls, vamos criar uma html que servirá de base para todas as paginas htmls, que serviria somente para a parte estetica, devo pedir que dentro da Pasta App e colocar a pasta static que vai estar dentro do nosso github, so precisa abrir nosso codigo, e procurar trabalho/APP/static.zip, descompactar ela  , depois crie dentro de templates , com os nomes Base.html</w:t>
       </w:r>
     </w:p>
     <w:p>
@@ -9903,16 +11162,24 @@
       </w:pPr>
       <w:r>
         <w:rPr/>
-        <w:t xml:space="preserve">Depois de criar toda a base.html. Agora vamos criar uma nova html chamada teste2.hml, e coloque esse codigo nela, ele deve colocar todo o Forms em uma indentação automatica </w:t>
-      </w:r>
-    </w:p>
-    <w:p>
-      <w:pPr>
-        <w:pStyle w:val="LOnormal"/>
+        <w:t>Depois de criar toda a base.html. Agora vamos criar uma nova html chamada teste2.h</w:t>
+      </w:r>
+      <w:r>
         <w:rPr/>
-      </w:pPr>
+        <w:t>t</w:t>
+      </w:r>
       <w:r>
         <w:rPr/>
+        <w:t xml:space="preserve">ml, e coloque esse codigo nela, ele deve colocar todo o Forms em uma indentação automatica </w:t>
+      </w:r>
+    </w:p>
+    <w:p>
+      <w:pPr>
+        <w:pStyle w:val="LOnormal"/>
+        <w:rPr/>
+      </w:pPr>
+      <w:r>
+        <w:rPr/>
       </w:r>
     </w:p>
     <w:p>
@@ -11915,7 +13182,12 @@
         </w:rPr>
       </w:pPr>
       <w:r>
-        <w:rPr/>
+        <w:rPr>
+          <w:rFonts w:eastAsia="Courier New" w:cs="Courier New" w:ascii="Courier New" w:hAnsi="Courier New"/>
+          <w:color w:val="CCCCCC"/>
+          <w:sz w:val="21"/>
+          <w:szCs w:val="21"/>
+        </w:rPr>
       </w:r>
     </w:p>
     <w:p>
@@ -12006,6 +13278,15 @@
           <w:sz w:val="21"/>
           <w:szCs w:val="21"/>
         </w:rPr>
+        <w:t>d</w:t>
+      </w:r>
+      <w:r>
+        <w:rPr>
+          <w:rFonts w:eastAsia="Courier New" w:cs="Courier New" w:ascii="Courier New" w:hAnsi="Courier New"/>
+          <w:color w:val="569CD6"/>
+          <w:sz w:val="21"/>
+          <w:szCs w:val="21"/>
+        </w:rPr>
         <w:t>ef</w:t>
       </w:r>
       <w:r>
@@ -14983,15 +16264,7 @@
           <w:sz w:val="33"/>
           <w:szCs w:val="33"/>
         </w:rPr>
-        <w:t>7- URL</w:t>
-      </w:r>
-      <w:r>
-        <w:rPr>
-          <w:b/>
-          <w:sz w:val="33"/>
-          <w:szCs w:val="33"/>
-        </w:rPr>
-        <w:t>S</w:t>
+        <w:t>7- URLS</w:t>
       </w:r>
     </w:p>
     <w:p>
@@ -15008,7 +16281,35 @@
           <w:sz w:val="23"/>
           <w:szCs w:val="23"/>
         </w:rPr>
-        <w:t>Agora voltamos para a parte url.py, devemos adcionar duas novas partes :</w:t>
+        <w:t xml:space="preserve">Agora voltamos para a parte </w:t>
+      </w:r>
+      <w:r>
+        <w:rPr>
+          <w:sz w:val="23"/>
+          <w:szCs w:val="23"/>
+        </w:rPr>
+        <w:t>APP/</w:t>
+      </w:r>
+      <w:r>
+        <w:rPr>
+          <w:sz w:val="23"/>
+          <w:szCs w:val="23"/>
+        </w:rPr>
+        <w:t>url</w:t>
+      </w:r>
+      <w:r>
+        <w:rPr>
+          <w:sz w:val="23"/>
+          <w:szCs w:val="23"/>
+        </w:rPr>
+        <w:t>s</w:t>
+      </w:r>
+      <w:r>
+        <w:rPr>
+          <w:sz w:val="23"/>
+          <w:szCs w:val="23"/>
+        </w:rPr>
+        <w:t>.py, devemos adcionar duas novas partes :</w:t>
       </w:r>
     </w:p>
     <w:p>
@@ -15089,7 +16390,10 @@
         </w:rPr>
       </w:pPr>
       <w:r>
-        <w:rPr/>
+        <w:rPr>
+          <w:sz w:val="23"/>
+          <w:szCs w:val="23"/>
+        </w:rPr>
       </w:r>
     </w:p>
     <w:p>
@@ -15221,14 +16525,28 @@
     <w:p>
       <w:pPr>
         <w:pStyle w:val="LOnormal"/>
-        <w:rPr/>
-      </w:pPr>
-      <w:r>
-        <w:rPr/>
+        <w:rPr>
+          <w:color w:val="FFFFFF"/>
+          <w:highlight w:val="none"/>
+          <w:shd w:fill="000000" w:val="clear"/>
+        </w:rPr>
+      </w:pPr>
+      <w:r>
+        <w:rPr>
+          <w:color w:val="FFFFFF"/>
+          <w:shd w:fill="000000" w:val="clear"/>
+        </w:rPr>
         <w:t xml:space="preserve"> </w:t>
       </w:r>
       <w:r>
-        <w:rPr/>
+        <w:rPr>
+          <w:b/>
+          <w:bCs/>
+          <w:color w:val="FFFFFF"/>
+          <w:sz w:val="28"/>
+          <w:szCs w:val="28"/>
+          <w:shd w:fill="000000" w:val="clear"/>
+        </w:rPr>
         <w:t>ps ( ultilize a rota localhost/teste/conc2/)</w:t>
       </w:r>
     </w:p>

</xml_diff>